<commit_message>
Added NetA Lab 2
</commit_message>
<xml_diff>
--- a/Research/Flack_Self-Directed Learning Tools in USAF Multi-Domain Operations Education.docx
+++ b/Research/Flack_Self-Directed Learning Tools in USAF Multi-Domain Operations Education.docx
@@ -5166,127 +5166,64 @@
           <w:rFonts w:asciiTheme="minorHAnsi" w:hAnsiTheme="minorHAnsi" w:cstheme="minorHAnsi"/>
           <w:sz w:val="20"/>
           <w:szCs w:val="20"/>
-        </w:rPr>
-      </w:pPr>
-      <w:r>
-        <w:rPr>
-          <w:rFonts w:asciiTheme="minorHAnsi" w:hAnsiTheme="minorHAnsi" w:cstheme="minorHAnsi"/>
-          <w:sz w:val="20"/>
-          <w:szCs w:val="20"/>
-        </w:rPr>
-        <w:t>The CEH™, a</w:t>
-      </w:r>
-      <w:r>
-        <w:rPr>
-          <w:rFonts w:asciiTheme="minorHAnsi" w:hAnsiTheme="minorHAnsi" w:cstheme="minorHAnsi"/>
-          <w:sz w:val="20"/>
-          <w:szCs w:val="20"/>
-        </w:rPr>
-        <w:t xml:space="preserve">n </w:t>
-      </w:r>
-      <w:r>
-        <w:rPr>
-          <w:rFonts w:asciiTheme="minorHAnsi" w:hAnsiTheme="minorHAnsi" w:cstheme="minorHAnsi"/>
-          <w:sz w:val="20"/>
-          <w:szCs w:val="20"/>
-        </w:rPr>
-        <w:t xml:space="preserve">experimental environment </w:t>
-      </w:r>
-      <w:r>
-        <w:rPr>
-          <w:rFonts w:asciiTheme="minorHAnsi" w:hAnsiTheme="minorHAnsi" w:cstheme="minorHAnsi"/>
-          <w:sz w:val="20"/>
-          <w:szCs w:val="20"/>
-        </w:rPr>
-        <w:t xml:space="preserve">currently </w:t>
-      </w:r>
-      <w:r>
-        <w:rPr>
-          <w:rFonts w:asciiTheme="minorHAnsi" w:hAnsiTheme="minorHAnsi" w:cstheme="minorHAnsi"/>
-          <w:sz w:val="20"/>
-          <w:szCs w:val="20"/>
-        </w:rPr>
-        <w:t xml:space="preserve">under </w:t>
-      </w:r>
-      <w:r>
-        <w:rPr>
-          <w:rFonts w:asciiTheme="minorHAnsi" w:hAnsiTheme="minorHAnsi" w:cstheme="minorHAnsi"/>
-          <w:sz w:val="20"/>
-          <w:szCs w:val="20"/>
-        </w:rPr>
-        <w:t>testing</w:t>
-      </w:r>
-      <w:r>
-        <w:rPr>
-          <w:rFonts w:asciiTheme="minorHAnsi" w:hAnsiTheme="minorHAnsi" w:cstheme="minorHAnsi"/>
-          <w:sz w:val="20"/>
-          <w:szCs w:val="20"/>
-        </w:rPr>
-        <w:t xml:space="preserve"> at </w:t>
-      </w:r>
-      <w:r>
-        <w:rPr>
-          <w:rFonts w:asciiTheme="minorHAnsi" w:hAnsiTheme="minorHAnsi" w:cstheme="minorHAnsi"/>
-          <w:sz w:val="20"/>
-          <w:szCs w:val="20"/>
-        </w:rPr>
-        <w:t>AFIT</w:t>
-      </w:r>
-      <w:r>
-        <w:rPr>
-          <w:rFonts w:asciiTheme="minorHAnsi" w:hAnsiTheme="minorHAnsi" w:cstheme="minorHAnsi"/>
-          <w:sz w:val="20"/>
-          <w:szCs w:val="20"/>
-        </w:rPr>
-        <w:t xml:space="preserve">, </w:t>
-      </w:r>
-      <w:r>
-        <w:rPr>
-          <w:rFonts w:asciiTheme="minorHAnsi" w:hAnsiTheme="minorHAnsi" w:cstheme="minorHAnsi"/>
-          <w:sz w:val="20"/>
-          <w:szCs w:val="20"/>
-        </w:rPr>
-        <w:t>implements facets of SDL in a</w:t>
-      </w:r>
-      <w:r>
-        <w:rPr>
-          <w:rFonts w:asciiTheme="minorHAnsi" w:hAnsiTheme="minorHAnsi" w:cstheme="minorHAnsi"/>
-          <w:sz w:val="20"/>
-          <w:szCs w:val="20"/>
-        </w:rPr>
-        <w:t>n</w:t>
-      </w:r>
-      <w:r>
-        <w:rPr>
-          <w:rFonts w:asciiTheme="minorHAnsi" w:hAnsiTheme="minorHAnsi" w:cstheme="minorHAnsi"/>
-          <w:sz w:val="20"/>
-          <w:szCs w:val="20"/>
-        </w:rPr>
-        <w:t xml:space="preserve"> attractive, user-centered learning platform</w:t>
-      </w:r>
-      <w:r>
-        <w:rPr>
-          <w:rFonts w:asciiTheme="minorHAnsi" w:hAnsiTheme="minorHAnsi" w:cstheme="minorHAnsi"/>
-          <w:sz w:val="20"/>
-          <w:szCs w:val="20"/>
-        </w:rPr>
-        <w:t xml:space="preserve"> tailored to the military</w:t>
-      </w:r>
-      <w:r>
-        <w:rPr>
-          <w:rFonts w:asciiTheme="minorHAnsi" w:hAnsiTheme="minorHAnsi" w:cstheme="minorHAnsi"/>
-          <w:sz w:val="20"/>
-          <w:szCs w:val="20"/>
-        </w:rPr>
-        <w:t xml:space="preserve">. </w:t>
-      </w:r>
-      <w:r>
-        <w:rPr>
-          <w:rFonts w:asciiTheme="minorHAnsi" w:hAnsiTheme="minorHAnsi" w:cstheme="minorHAnsi"/>
-          <w:sz w:val="20"/>
-          <w:szCs w:val="20"/>
-        </w:rPr>
-        <w:t>The CEH™ framework</w:t>
+          <w:shd w:val="clear" w:color="auto" w:fill="FFFFFF"/>
+        </w:rPr>
+      </w:pPr>
+      <w:r>
+        <w:rPr>
+          <w:rFonts w:asciiTheme="minorHAnsi" w:hAnsiTheme="minorHAnsi" w:cstheme="minorHAnsi"/>
+          <w:sz w:val="20"/>
+          <w:szCs w:val="20"/>
+        </w:rPr>
+        <w:t xml:space="preserve">The CEH™, </w:t>
+      </w:r>
+      <w:r>
+        <w:rPr>
+          <w:rFonts w:asciiTheme="minorHAnsi" w:hAnsiTheme="minorHAnsi" w:cstheme="minorHAnsi"/>
+          <w:sz w:val="20"/>
+          <w:szCs w:val="20"/>
+        </w:rPr>
+        <w:t xml:space="preserve">introduced above, </w:t>
+      </w:r>
+      <w:r>
+        <w:rPr>
+          <w:rFonts w:asciiTheme="minorHAnsi" w:hAnsiTheme="minorHAnsi" w:cstheme="minorHAnsi"/>
+          <w:sz w:val="20"/>
+          <w:szCs w:val="20"/>
+        </w:rPr>
+        <w:t>implements facets of SDL in a user-centered learning platform</w:t>
+      </w:r>
+      <w:r>
+        <w:rPr>
+          <w:rFonts w:asciiTheme="minorHAnsi" w:hAnsiTheme="minorHAnsi" w:cstheme="minorHAnsi"/>
+          <w:sz w:val="20"/>
+          <w:szCs w:val="20"/>
+        </w:rPr>
+        <w:t xml:space="preserve"> tailored </w:t>
+      </w:r>
+      <w:r>
+        <w:rPr>
+          <w:rFonts w:asciiTheme="minorHAnsi" w:hAnsiTheme="minorHAnsi" w:cstheme="minorHAnsi"/>
+          <w:sz w:val="20"/>
+          <w:szCs w:val="20"/>
+        </w:rPr>
+        <w:t>for</w:t>
+      </w:r>
+      <w:r>
+        <w:rPr>
+          <w:rFonts w:asciiTheme="minorHAnsi" w:hAnsiTheme="minorHAnsi" w:cstheme="minorHAnsi"/>
+          <w:sz w:val="20"/>
+          <w:szCs w:val="20"/>
+        </w:rPr>
+        <w:t xml:space="preserve"> the military</w:t>
+      </w:r>
+      <w:r>
+        <w:rPr>
+          <w:rFonts w:asciiTheme="minorHAnsi" w:hAnsiTheme="minorHAnsi" w:cstheme="minorHAnsi"/>
+          <w:sz w:val="20"/>
+          <w:szCs w:val="20"/>
+        </w:rPr>
+        <w:t xml:space="preserve"> environment and</w:t>
       </w:r>
       <w:r>
         <w:rPr>
@@ -5302,56 +5239,394 @@
           <w:sz w:val="20"/>
           <w:szCs w:val="20"/>
         </w:rPr>
-        <w:t>“involves providing unprecedented self-ownership of an Airman’s education and training by allowing him or her to both consume and publish targeted, cyber content with</w:t>
-      </w:r>
-      <w:r>
-        <w:rPr>
-          <w:rFonts w:asciiTheme="minorHAnsi" w:hAnsiTheme="minorHAnsi" w:cstheme="minorHAnsi"/>
-          <w:sz w:val="20"/>
-          <w:szCs w:val="20"/>
-        </w:rPr>
-        <w:t xml:space="preserve"> respect to their mission set</w:t>
-      </w:r>
-      <w:r>
-        <w:rPr>
-          <w:rFonts w:asciiTheme="minorHAnsi" w:hAnsiTheme="minorHAnsi" w:cstheme="minorHAnsi"/>
-          <w:sz w:val="20"/>
-          <w:szCs w:val="20"/>
-        </w:rPr>
-        <w:t>”</w:t>
-      </w:r>
-      <w:r>
-        <w:rPr>
-          <w:rFonts w:asciiTheme="minorHAnsi" w:hAnsiTheme="minorHAnsi" w:cstheme="minorHAnsi"/>
-          <w:sz w:val="20"/>
-          <w:szCs w:val="20"/>
-        </w:rPr>
-        <w:t xml:space="preserve"> (Reith et al., 2018).</w:t>
-      </w:r>
-      <w:r>
-        <w:rPr>
-          <w:rFonts w:asciiTheme="minorHAnsi" w:hAnsiTheme="minorHAnsi" w:cstheme="minorHAnsi"/>
-          <w:sz w:val="20"/>
-          <w:szCs w:val="20"/>
-        </w:rPr>
-        <w:t xml:space="preserve"> The</w:t>
-      </w:r>
-      <w:r>
-        <w:rPr>
-          <w:rFonts w:asciiTheme="minorHAnsi" w:hAnsiTheme="minorHAnsi" w:cstheme="minorHAnsi"/>
-          <w:sz w:val="20"/>
-          <w:szCs w:val="20"/>
-        </w:rPr>
-        <w:t xml:space="preserve"> research team </w:t>
-      </w:r>
-      <w:r>
-        <w:rPr>
-          <w:rFonts w:asciiTheme="minorHAnsi" w:hAnsiTheme="minorHAnsi" w:cstheme="minorHAnsi"/>
-          <w:sz w:val="20"/>
-          <w:szCs w:val="20"/>
+        <w:t>compatible</w:t>
+      </w:r>
+      <w:r>
+        <w:rPr>
+          <w:rFonts w:asciiTheme="minorHAnsi" w:hAnsiTheme="minorHAnsi" w:cstheme="minorHAnsi"/>
+          <w:sz w:val="20"/>
+          <w:szCs w:val="20"/>
+        </w:rPr>
+        <w:t xml:space="preserve"> with the AF </w:t>
+      </w:r>
+      <w:proofErr w:type="spellStart"/>
+      <w:r>
+        <w:rPr>
+          <w:rFonts w:asciiTheme="minorHAnsi" w:hAnsiTheme="minorHAnsi" w:cstheme="minorHAnsi"/>
+          <w:sz w:val="20"/>
+          <w:szCs w:val="20"/>
+        </w:rPr>
+        <w:t>CoL</w:t>
+      </w:r>
+      <w:proofErr w:type="spellEnd"/>
+      <w:r>
+        <w:rPr>
+          <w:rFonts w:asciiTheme="minorHAnsi" w:hAnsiTheme="minorHAnsi" w:cstheme="minorHAnsi"/>
+          <w:sz w:val="20"/>
+          <w:szCs w:val="20"/>
+        </w:rPr>
+        <w:t xml:space="preserve"> construct.</w:t>
+      </w:r>
+      <w:r>
+        <w:rPr>
+          <w:rFonts w:asciiTheme="minorHAnsi" w:hAnsiTheme="minorHAnsi" w:cstheme="minorHAnsi"/>
+          <w:sz w:val="20"/>
+          <w:szCs w:val="20"/>
+        </w:rPr>
+        <w:t xml:space="preserve"> Reith et al. (2018) </w:t>
+      </w:r>
+      <w:r>
+        <w:rPr>
+          <w:rFonts w:asciiTheme="minorHAnsi" w:hAnsiTheme="minorHAnsi" w:cstheme="minorHAnsi"/>
+          <w:sz w:val="20"/>
+          <w:szCs w:val="20"/>
+        </w:rPr>
+        <w:t>sought to replicate content sharing sites such as YouTube, Netflix, etc. and enhance user participation by applying gamification elements</w:t>
+      </w:r>
+      <w:r>
+        <w:rPr>
+          <w:rFonts w:asciiTheme="minorHAnsi" w:hAnsiTheme="minorHAnsi" w:cstheme="minorHAnsi"/>
+          <w:sz w:val="20"/>
+          <w:szCs w:val="20"/>
+        </w:rPr>
+        <w:t xml:space="preserve">. Gamification is a foundational aspect of their design. </w:t>
+      </w:r>
+      <w:proofErr w:type="spellStart"/>
+      <w:r>
+        <w:rPr>
+          <w:rFonts w:asciiTheme="minorHAnsi" w:hAnsiTheme="minorHAnsi" w:cstheme="minorHAnsi"/>
+          <w:sz w:val="20"/>
+          <w:szCs w:val="20"/>
+          <w:shd w:val="clear" w:color="auto" w:fill="FFFFFF"/>
+        </w:rPr>
+        <w:t>Deterding</w:t>
+      </w:r>
+      <w:proofErr w:type="spellEnd"/>
+      <w:r>
+        <w:rPr>
+          <w:rFonts w:asciiTheme="minorHAnsi" w:hAnsiTheme="minorHAnsi" w:cstheme="minorHAnsi"/>
+          <w:sz w:val="20"/>
+          <w:szCs w:val="20"/>
+          <w:shd w:val="clear" w:color="auto" w:fill="FFFFFF"/>
+        </w:rPr>
+        <w:t xml:space="preserve"> et al. (2011) define gamification as “the use of </w:t>
+      </w:r>
+      <w:r>
+        <w:rPr>
+          <w:rFonts w:asciiTheme="minorHAnsi" w:hAnsiTheme="minorHAnsi" w:cstheme="minorHAnsi"/>
+          <w:sz w:val="20"/>
+          <w:szCs w:val="20"/>
+          <w:shd w:val="clear" w:color="auto" w:fill="FFFFFF"/>
         </w:rPr>
         <w:lastRenderedPageBreak/>
-        <w:t>sought to replicate content sharing sites such as YouTube, Netflix, etc. and enhance user participation by apply</w:t>
+        <w:t>game design elements in non-game contexts.”</w:t>
+      </w:r>
+      <w:r>
+        <w:rPr>
+          <w:rFonts w:asciiTheme="minorHAnsi" w:hAnsiTheme="minorHAnsi" w:cstheme="minorHAnsi"/>
+          <w:sz w:val="20"/>
+          <w:szCs w:val="20"/>
+          <w:shd w:val="clear" w:color="auto" w:fill="FFFFFF"/>
+        </w:rPr>
+        <w:t xml:space="preserve"> While </w:t>
+      </w:r>
+      <w:r>
+        <w:rPr>
+          <w:rFonts w:asciiTheme="minorHAnsi" w:hAnsiTheme="minorHAnsi" w:cstheme="minorHAnsi"/>
+          <w:sz w:val="20"/>
+          <w:szCs w:val="20"/>
+          <w:shd w:val="clear" w:color="auto" w:fill="FFFFFF"/>
+        </w:rPr>
+        <w:t>current research</w:t>
+      </w:r>
+      <w:r>
+        <w:rPr>
+          <w:rFonts w:asciiTheme="minorHAnsi" w:hAnsiTheme="minorHAnsi" w:cstheme="minorHAnsi"/>
+          <w:sz w:val="20"/>
+          <w:szCs w:val="20"/>
+          <w:shd w:val="clear" w:color="auto" w:fill="FFFFFF"/>
+        </w:rPr>
+        <w:t xml:space="preserve"> shows leans toward the </w:t>
+      </w:r>
+      <w:r>
+        <w:rPr>
+          <w:rFonts w:asciiTheme="minorHAnsi" w:hAnsiTheme="minorHAnsi" w:cstheme="minorHAnsi"/>
+          <w:sz w:val="20"/>
+          <w:szCs w:val="20"/>
+          <w:shd w:val="clear" w:color="auto" w:fill="FFFFFF"/>
+        </w:rPr>
+        <w:t>positive</w:t>
+      </w:r>
+      <w:r>
+        <w:rPr>
+          <w:rFonts w:asciiTheme="minorHAnsi" w:hAnsiTheme="minorHAnsi" w:cstheme="minorHAnsi"/>
+          <w:sz w:val="20"/>
+          <w:szCs w:val="20"/>
+          <w:shd w:val="clear" w:color="auto" w:fill="FFFFFF"/>
+        </w:rPr>
+        <w:t xml:space="preserve"> effect of </w:t>
+      </w:r>
+      <w:r>
+        <w:rPr>
+          <w:rFonts w:asciiTheme="minorHAnsi" w:hAnsiTheme="minorHAnsi" w:cstheme="minorHAnsi"/>
+          <w:sz w:val="20"/>
+          <w:szCs w:val="20"/>
+          <w:shd w:val="clear" w:color="auto" w:fill="FFFFFF"/>
+        </w:rPr>
+        <w:t>gamification</w:t>
+      </w:r>
+      <w:r>
+        <w:rPr>
+          <w:rFonts w:asciiTheme="minorHAnsi" w:hAnsiTheme="minorHAnsi" w:cstheme="minorHAnsi"/>
+          <w:sz w:val="20"/>
+          <w:szCs w:val="20"/>
+          <w:shd w:val="clear" w:color="auto" w:fill="FFFFFF"/>
+        </w:rPr>
+        <w:t xml:space="preserve"> (</w:t>
+      </w:r>
+      <w:proofErr w:type="spellStart"/>
+      <w:r>
+        <w:rPr>
+          <w:rFonts w:asciiTheme="minorHAnsi" w:hAnsiTheme="minorHAnsi" w:cstheme="minorHAnsi"/>
+          <w:sz w:val="20"/>
+          <w:szCs w:val="20"/>
+        </w:rPr>
+        <w:t>Koivisto</w:t>
+      </w:r>
+      <w:proofErr w:type="spellEnd"/>
+      <w:r>
+        <w:rPr>
+          <w:rFonts w:asciiTheme="minorHAnsi" w:hAnsiTheme="minorHAnsi" w:cstheme="minorHAnsi"/>
+          <w:sz w:val="20"/>
+          <w:szCs w:val="20"/>
+        </w:rPr>
+        <w:t xml:space="preserve"> </w:t>
+      </w:r>
+      <w:r>
+        <w:rPr>
+          <w:rFonts w:asciiTheme="minorHAnsi" w:hAnsiTheme="minorHAnsi" w:cstheme="minorHAnsi"/>
+          <w:sz w:val="20"/>
+          <w:szCs w:val="20"/>
+        </w:rPr>
+        <w:t xml:space="preserve">and </w:t>
+      </w:r>
+      <w:proofErr w:type="spellStart"/>
+      <w:r>
+        <w:rPr>
+          <w:rFonts w:asciiTheme="minorHAnsi" w:hAnsiTheme="minorHAnsi" w:cstheme="minorHAnsi"/>
+          <w:sz w:val="20"/>
+          <w:szCs w:val="20"/>
+        </w:rPr>
+        <w:t>Hamari</w:t>
+      </w:r>
+      <w:proofErr w:type="spellEnd"/>
+      <w:r>
+        <w:rPr>
+          <w:rFonts w:asciiTheme="minorHAnsi" w:hAnsiTheme="minorHAnsi" w:cstheme="minorHAnsi"/>
+          <w:sz w:val="20"/>
+          <w:szCs w:val="20"/>
+          <w:shd w:val="clear" w:color="auto" w:fill="FFFFFF"/>
+        </w:rPr>
+        <w:t>, 2019), further research is needed to prove in the context of military cyber and MDO education and training. Current research of</w:t>
+      </w:r>
+      <w:r>
+        <w:rPr>
+          <w:rFonts w:asciiTheme="minorHAnsi" w:hAnsiTheme="minorHAnsi" w:cstheme="minorHAnsi"/>
+          <w:sz w:val="20"/>
+          <w:szCs w:val="20"/>
+          <w:shd w:val="clear" w:color="auto" w:fill="FFFFFF"/>
+        </w:rPr>
+        <w:t xml:space="preserve"> the environment is still on-going, but initial reactions are </w:t>
+      </w:r>
+      <w:commentRangeStart w:id="0"/>
+      <w:r>
+        <w:rPr>
+          <w:rFonts w:asciiTheme="minorHAnsi" w:hAnsiTheme="minorHAnsi" w:cstheme="minorHAnsi"/>
+          <w:sz w:val="20"/>
+          <w:szCs w:val="20"/>
+          <w:shd w:val="clear" w:color="auto" w:fill="FFFFFF"/>
+        </w:rPr>
+        <w:t>positive</w:t>
+      </w:r>
+      <w:commentRangeEnd w:id="0"/>
+      <w:r>
+        <w:rPr>
+          <w:rStyle w:val="CommentReference"/>
+        </w:rPr>
+        <w:commentReference w:id="0"/>
+      </w:r>
+      <w:r>
+        <w:rPr>
+          <w:rFonts w:asciiTheme="minorHAnsi" w:hAnsiTheme="minorHAnsi" w:cstheme="minorHAnsi"/>
+          <w:sz w:val="20"/>
+          <w:szCs w:val="20"/>
+          <w:shd w:val="clear" w:color="auto" w:fill="FFFFFF"/>
+        </w:rPr>
+        <w:t>.</w:t>
+      </w:r>
+    </w:p>
+    <w:p>
+      <w:pPr>
+        <w:rPr>
+          <w:rFonts w:asciiTheme="minorHAnsi" w:hAnsiTheme="minorHAnsi" w:cstheme="minorHAnsi"/>
+          <w:sz w:val="20"/>
+          <w:szCs w:val="20"/>
+        </w:rPr>
+      </w:pPr>
+    </w:p>
+    <w:p>
+      <w:pPr>
+        <w:rPr>
+          <w:rFonts w:asciiTheme="minorHAnsi" w:hAnsiTheme="minorHAnsi" w:cstheme="minorHAnsi"/>
+          <w:sz w:val="20"/>
+          <w:szCs w:val="20"/>
+        </w:rPr>
+      </w:pPr>
+      <w:r>
+        <w:rPr>
+          <w:rFonts w:asciiTheme="minorHAnsi" w:hAnsiTheme="minorHAnsi" w:cstheme="minorHAnsi"/>
+          <w:sz w:val="20"/>
+          <w:szCs w:val="20"/>
+        </w:rPr>
+        <w:t xml:space="preserve">The </w:t>
+      </w:r>
+      <w:r>
+        <w:rPr>
+          <w:rFonts w:asciiTheme="minorHAnsi" w:hAnsiTheme="minorHAnsi" w:cstheme="minorHAnsi"/>
+          <w:sz w:val="20"/>
+          <w:szCs w:val="20"/>
+        </w:rPr>
+        <w:t xml:space="preserve">CEH utilizes </w:t>
+      </w:r>
+      <w:r>
+        <w:rPr>
+          <w:rFonts w:asciiTheme="minorHAnsi" w:hAnsiTheme="minorHAnsi" w:cstheme="minorHAnsi"/>
+          <w:sz w:val="20"/>
+          <w:szCs w:val="20"/>
+        </w:rPr>
+        <w:t xml:space="preserve">a Topic Map to maintain the relationships among cyber concepts and try to capture the essential elements and topics of cyberspace. </w:t>
+      </w:r>
+      <w:proofErr w:type="spellStart"/>
+      <w:r>
+        <w:rPr>
+          <w:rFonts w:asciiTheme="minorHAnsi" w:hAnsiTheme="minorHAnsi" w:cstheme="minorHAnsi"/>
+          <w:sz w:val="20"/>
+          <w:szCs w:val="20"/>
+        </w:rPr>
+        <w:t>Tomcho</w:t>
+      </w:r>
+      <w:proofErr w:type="spellEnd"/>
+      <w:r>
+        <w:rPr>
+          <w:rFonts w:asciiTheme="minorHAnsi" w:hAnsiTheme="minorHAnsi" w:cstheme="minorHAnsi"/>
+          <w:sz w:val="20"/>
+          <w:szCs w:val="20"/>
+        </w:rPr>
+        <w:t xml:space="preserve"> and Reith (2018) define the Topic Map as a web of cyber </w:t>
+      </w:r>
+      <w:r>
+        <w:rPr>
+          <w:rFonts w:asciiTheme="minorHAnsi" w:hAnsiTheme="minorHAnsi" w:cstheme="minorHAnsi"/>
+          <w:sz w:val="20"/>
+          <w:szCs w:val="20"/>
+        </w:rPr>
+        <w:t xml:space="preserve">concepts </w:t>
+      </w:r>
+      <w:r>
+        <w:rPr>
+          <w:rFonts w:asciiTheme="minorHAnsi" w:hAnsiTheme="minorHAnsi" w:cstheme="minorHAnsi"/>
+          <w:sz w:val="20"/>
+          <w:szCs w:val="20"/>
+        </w:rPr>
+        <w:t xml:space="preserve">that reveals how various </w:t>
+      </w:r>
+      <w:r>
+        <w:rPr>
+          <w:rFonts w:asciiTheme="minorHAnsi" w:hAnsiTheme="minorHAnsi" w:cstheme="minorHAnsi"/>
+          <w:sz w:val="20"/>
+          <w:szCs w:val="20"/>
+        </w:rPr>
+        <w:t>topics</w:t>
+      </w:r>
+      <w:r>
+        <w:rPr>
+          <w:rFonts w:asciiTheme="minorHAnsi" w:hAnsiTheme="minorHAnsi" w:cstheme="minorHAnsi"/>
+          <w:sz w:val="20"/>
+          <w:szCs w:val="20"/>
+        </w:rPr>
+        <w:t xml:space="preserve"> are connected.</w:t>
+      </w:r>
+      <w:r>
+        <w:rPr>
+          <w:rFonts w:asciiTheme="minorHAnsi" w:hAnsiTheme="minorHAnsi" w:cstheme="minorHAnsi"/>
+          <w:sz w:val="20"/>
+          <w:szCs w:val="20"/>
+        </w:rPr>
+        <w:t xml:space="preserve"> </w:t>
+      </w:r>
+      <w:r>
+        <w:rPr>
+          <w:rFonts w:asciiTheme="minorHAnsi" w:hAnsiTheme="minorHAnsi" w:cstheme="minorHAnsi"/>
+          <w:sz w:val="20"/>
+          <w:szCs w:val="20"/>
+        </w:rPr>
+        <w:t xml:space="preserve">A portion of the cyber Topic Map </w:t>
+      </w:r>
+      <w:r>
+        <w:rPr>
+          <w:rFonts w:asciiTheme="minorHAnsi" w:hAnsiTheme="minorHAnsi" w:cstheme="minorHAnsi"/>
+          <w:sz w:val="20"/>
+          <w:szCs w:val="20"/>
+        </w:rPr>
+        <w:t xml:space="preserve">in the CEH™ </w:t>
+      </w:r>
+      <w:r>
+        <w:rPr>
+          <w:rFonts w:asciiTheme="minorHAnsi" w:hAnsiTheme="minorHAnsi" w:cstheme="minorHAnsi"/>
+          <w:sz w:val="20"/>
+          <w:szCs w:val="20"/>
+        </w:rPr>
+        <w:t>is shown in F</w:t>
+      </w:r>
+      <w:r>
+        <w:rPr>
+          <w:rFonts w:asciiTheme="minorHAnsi" w:hAnsiTheme="minorHAnsi" w:cstheme="minorHAnsi"/>
+          <w:sz w:val="20"/>
+          <w:szCs w:val="20"/>
+        </w:rPr>
+        <w:t xml:space="preserve">igure 2. </w:t>
+      </w:r>
+      <w:r>
+        <w:rPr>
+          <w:rFonts w:asciiTheme="minorHAnsi" w:hAnsiTheme="minorHAnsi" w:cstheme="minorHAnsi"/>
+          <w:sz w:val="20"/>
+          <w:szCs w:val="20"/>
+        </w:rPr>
+        <w:t xml:space="preserve">A similar Topic Map would </w:t>
+      </w:r>
+      <w:r>
+        <w:rPr>
+          <w:rFonts w:asciiTheme="minorHAnsi" w:hAnsiTheme="minorHAnsi" w:cstheme="minorHAnsi"/>
+          <w:sz w:val="20"/>
+          <w:szCs w:val="20"/>
+        </w:rPr>
+        <w:t>enhance MDO education by showing user</w:t>
+      </w:r>
+      <w:r>
+        <w:rPr>
+          <w:rFonts w:asciiTheme="minorHAnsi" w:hAnsiTheme="minorHAnsi" w:cstheme="minorHAnsi"/>
+          <w:sz w:val="20"/>
+          <w:szCs w:val="20"/>
+        </w:rPr>
+        <w:t>s where gaps exist in their c</w:t>
+      </w:r>
+      <w:r>
+        <w:rPr>
+          <w:rFonts w:asciiTheme="minorHAnsi" w:hAnsiTheme="minorHAnsi" w:cstheme="minorHAnsi"/>
+          <w:sz w:val="20"/>
+          <w:szCs w:val="20"/>
+        </w:rPr>
+        <w:t>urrent understanding and provid</w:t>
       </w:r>
       <w:r>
         <w:rPr>
@@ -5367,31 +5642,105 @@
           <w:sz w:val="20"/>
           <w:szCs w:val="20"/>
         </w:rPr>
-        <w:t xml:space="preserve"> gamification elements while incorporating </w:t>
-      </w:r>
-      <w:r>
-        <w:rPr>
-          <w:rFonts w:asciiTheme="minorHAnsi" w:hAnsiTheme="minorHAnsi" w:cstheme="minorHAnsi"/>
-          <w:sz w:val="20"/>
-          <w:szCs w:val="20"/>
-        </w:rPr>
-        <w:t>features</w:t>
-      </w:r>
-      <w:r>
-        <w:rPr>
-          <w:rFonts w:asciiTheme="minorHAnsi" w:hAnsiTheme="minorHAnsi" w:cstheme="minorHAnsi"/>
-          <w:sz w:val="20"/>
-          <w:szCs w:val="20"/>
-        </w:rPr>
-        <w:t xml:space="preserve"> that are essenti</w:t>
-      </w:r>
-      <w:r>
-        <w:rPr>
-          <w:rFonts w:asciiTheme="minorHAnsi" w:hAnsiTheme="minorHAnsi" w:cstheme="minorHAnsi"/>
-          <w:sz w:val="20"/>
-          <w:szCs w:val="20"/>
-        </w:rPr>
-        <w:t>al for the military environment.</w:t>
+        <w:t xml:space="preserve"> an easy </w:t>
+      </w:r>
+      <w:r>
+        <w:rPr>
+          <w:rFonts w:asciiTheme="minorHAnsi" w:hAnsiTheme="minorHAnsi" w:cstheme="minorHAnsi"/>
+          <w:sz w:val="20"/>
+          <w:szCs w:val="20"/>
+        </w:rPr>
+        <w:t xml:space="preserve">way to fill that gap with accessible and relevant content. </w:t>
+      </w:r>
+      <w:r>
+        <w:rPr>
+          <w:rFonts w:asciiTheme="minorHAnsi" w:hAnsiTheme="minorHAnsi" w:cstheme="minorHAnsi"/>
+          <w:sz w:val="20"/>
+          <w:szCs w:val="20"/>
+        </w:rPr>
+        <w:t xml:space="preserve">Users are encouraged to “explore” the areas of the map, with which they are not familiar. </w:t>
+      </w:r>
+      <w:proofErr w:type="spellStart"/>
+      <w:r>
+        <w:rPr>
+          <w:rFonts w:asciiTheme="minorHAnsi" w:hAnsiTheme="minorHAnsi" w:cstheme="minorHAnsi"/>
+          <w:sz w:val="20"/>
+          <w:szCs w:val="20"/>
+        </w:rPr>
+        <w:t>A</w:t>
+      </w:r>
+      <w:proofErr w:type="spellEnd"/>
+      <w:r>
+        <w:rPr>
+          <w:rFonts w:asciiTheme="minorHAnsi" w:hAnsiTheme="minorHAnsi" w:cstheme="minorHAnsi"/>
+          <w:sz w:val="20"/>
+          <w:szCs w:val="20"/>
+        </w:rPr>
+        <w:t xml:space="preserve"> Topic Map will also give users a graphic view of the </w:t>
+      </w:r>
+      <w:r>
+        <w:rPr>
+          <w:rFonts w:asciiTheme="minorHAnsi" w:hAnsiTheme="minorHAnsi" w:cstheme="minorHAnsi"/>
+          <w:sz w:val="20"/>
+          <w:szCs w:val="20"/>
+        </w:rPr>
+        <w:t xml:space="preserve">broad </w:t>
+      </w:r>
+      <w:r>
+        <w:rPr>
+          <w:rFonts w:asciiTheme="minorHAnsi" w:hAnsiTheme="minorHAnsi" w:cstheme="minorHAnsi"/>
+          <w:sz w:val="20"/>
+          <w:szCs w:val="20"/>
+        </w:rPr>
+        <w:t>MDO landscape</w:t>
+      </w:r>
+      <w:r>
+        <w:rPr>
+          <w:rFonts w:asciiTheme="minorHAnsi" w:hAnsiTheme="minorHAnsi" w:cstheme="minorHAnsi"/>
+          <w:sz w:val="20"/>
+          <w:szCs w:val="20"/>
+        </w:rPr>
+        <w:t xml:space="preserve">, which should lead to a better </w:t>
+      </w:r>
+      <w:r>
+        <w:rPr>
+          <w:rFonts w:asciiTheme="minorHAnsi" w:hAnsiTheme="minorHAnsi" w:cstheme="minorHAnsi"/>
+          <w:sz w:val="20"/>
+          <w:szCs w:val="20"/>
+        </w:rPr>
+        <w:t xml:space="preserve">grasp of the complexity and </w:t>
+      </w:r>
+      <w:r>
+        <w:rPr>
+          <w:rFonts w:asciiTheme="minorHAnsi" w:hAnsiTheme="minorHAnsi" w:cstheme="minorHAnsi"/>
+          <w:sz w:val="20"/>
+          <w:szCs w:val="20"/>
+        </w:rPr>
+        <w:t xml:space="preserve">breadth challenges </w:t>
+      </w:r>
+      <w:r>
+        <w:rPr>
+          <w:rFonts w:asciiTheme="minorHAnsi" w:hAnsiTheme="minorHAnsi" w:cstheme="minorHAnsi"/>
+          <w:sz w:val="20"/>
+          <w:szCs w:val="20"/>
+        </w:rPr>
+        <w:t xml:space="preserve">inherent </w:t>
+      </w:r>
+      <w:r>
+        <w:rPr>
+          <w:rFonts w:asciiTheme="minorHAnsi" w:hAnsiTheme="minorHAnsi" w:cstheme="minorHAnsi"/>
+          <w:sz w:val="20"/>
+          <w:szCs w:val="20"/>
+        </w:rPr>
+        <w:t xml:space="preserve">in </w:t>
+      </w:r>
+      <w:r>
+        <w:rPr>
+          <w:rFonts w:asciiTheme="minorHAnsi" w:hAnsiTheme="minorHAnsi" w:cstheme="minorHAnsi"/>
+          <w:sz w:val="20"/>
+          <w:szCs w:val="20"/>
+        </w:rPr>
+        <w:t>MDO.</w:t>
       </w:r>
       <w:r>
         <w:rPr>
@@ -5400,306 +5749,6 @@
           <w:szCs w:val="20"/>
         </w:rPr>
         <w:t xml:space="preserve"> </w:t>
-      </w:r>
-      <w:proofErr w:type="spellStart"/>
-      <w:r>
-        <w:rPr>
-          <w:rFonts w:asciiTheme="minorHAnsi" w:hAnsiTheme="minorHAnsi" w:cstheme="minorHAnsi"/>
-          <w:sz w:val="20"/>
-          <w:szCs w:val="20"/>
-          <w:shd w:val="clear" w:color="auto" w:fill="FFFFFF"/>
-        </w:rPr>
-        <w:t>Deterding</w:t>
-      </w:r>
-      <w:proofErr w:type="spellEnd"/>
-      <w:r>
-        <w:rPr>
-          <w:rFonts w:asciiTheme="minorHAnsi" w:hAnsiTheme="minorHAnsi" w:cstheme="minorHAnsi"/>
-          <w:sz w:val="20"/>
-          <w:szCs w:val="20"/>
-          <w:shd w:val="clear" w:color="auto" w:fill="FFFFFF"/>
-        </w:rPr>
-        <w:t xml:space="preserve"> et al. (2011) define gamification as “the use of game design elements in non-game </w:t>
-      </w:r>
-      <w:commentRangeStart w:id="0"/>
-      <w:r>
-        <w:rPr>
-          <w:rFonts w:asciiTheme="minorHAnsi" w:hAnsiTheme="minorHAnsi" w:cstheme="minorHAnsi"/>
-          <w:sz w:val="20"/>
-          <w:szCs w:val="20"/>
-          <w:shd w:val="clear" w:color="auto" w:fill="FFFFFF"/>
-        </w:rPr>
-        <w:t>contexts</w:t>
-      </w:r>
-      <w:commentRangeEnd w:id="0"/>
-      <w:r>
-        <w:rPr>
-          <w:rStyle w:val="CommentReference"/>
-        </w:rPr>
-        <w:commentReference w:id="0"/>
-      </w:r>
-      <w:r>
-        <w:rPr>
-          <w:rFonts w:asciiTheme="minorHAnsi" w:hAnsiTheme="minorHAnsi" w:cstheme="minorHAnsi"/>
-          <w:sz w:val="20"/>
-          <w:szCs w:val="20"/>
-          <w:shd w:val="clear" w:color="auto" w:fill="FFFFFF"/>
-        </w:rPr>
-        <w:t xml:space="preserve">.” </w:t>
-      </w:r>
-    </w:p>
-    <w:p>
-      <w:pPr>
-        <w:rPr>
-          <w:rFonts w:asciiTheme="minorHAnsi" w:hAnsiTheme="minorHAnsi" w:cstheme="minorHAnsi"/>
-          <w:sz w:val="20"/>
-          <w:szCs w:val="20"/>
-        </w:rPr>
-      </w:pPr>
-    </w:p>
-    <w:p>
-      <w:pPr>
-        <w:rPr>
-          <w:rFonts w:asciiTheme="minorHAnsi" w:hAnsiTheme="minorHAnsi" w:cstheme="minorHAnsi"/>
-          <w:sz w:val="20"/>
-          <w:szCs w:val="20"/>
-        </w:rPr>
-      </w:pPr>
-      <w:r>
-        <w:rPr>
-          <w:rFonts w:asciiTheme="minorHAnsi" w:hAnsiTheme="minorHAnsi" w:cstheme="minorHAnsi"/>
-          <w:sz w:val="20"/>
-          <w:szCs w:val="20"/>
-        </w:rPr>
-        <w:t xml:space="preserve">The cyber learning ecosystem proposed </w:t>
-      </w:r>
-      <w:r>
-        <w:rPr>
-          <w:rFonts w:asciiTheme="minorHAnsi" w:hAnsiTheme="minorHAnsi" w:cstheme="minorHAnsi"/>
-          <w:sz w:val="20"/>
-          <w:szCs w:val="20"/>
-        </w:rPr>
-        <w:t xml:space="preserve">by Reith et al. </w:t>
-      </w:r>
-      <w:r>
-        <w:rPr>
-          <w:rFonts w:asciiTheme="minorHAnsi" w:hAnsiTheme="minorHAnsi" w:cstheme="minorHAnsi"/>
-          <w:sz w:val="20"/>
-          <w:szCs w:val="20"/>
-        </w:rPr>
-        <w:t>addresses the challenges of scalability and breadth, currency</w:t>
-      </w:r>
-      <w:r>
-        <w:rPr>
-          <w:rFonts w:asciiTheme="minorHAnsi" w:hAnsiTheme="minorHAnsi" w:cstheme="minorHAnsi"/>
-          <w:sz w:val="20"/>
-          <w:szCs w:val="20"/>
-        </w:rPr>
-        <w:t>,</w:t>
-      </w:r>
-      <w:r>
-        <w:rPr>
-          <w:rFonts w:asciiTheme="minorHAnsi" w:hAnsiTheme="minorHAnsi" w:cstheme="minorHAnsi"/>
-          <w:sz w:val="20"/>
-          <w:szCs w:val="20"/>
-        </w:rPr>
-        <w:t xml:space="preserve"> and complexity. First, it leverages cloud technology to enable access for warfighters across the globe. Second, it leverages crowd-sourcing by allowing user contributions from every unit and rank, creating a compilation of formal and informal content informed by education, training and operational experience. Last, the content is modularized to allow learning to occur in smaller chunks at the time of need, while at the same time maintaining the relationships between the content using a Topic Map. Tomcho and Reith (2018) define the Topic Map as a web of cyber topics that reveals how various topics are connected. </w:t>
-      </w:r>
-      <w:r>
-        <w:rPr>
-          <w:rFonts w:asciiTheme="minorHAnsi" w:hAnsiTheme="minorHAnsi" w:cstheme="minorHAnsi"/>
-          <w:sz w:val="20"/>
-          <w:szCs w:val="20"/>
-        </w:rPr>
-        <w:t xml:space="preserve">A portion of the cyber </w:t>
-      </w:r>
-      <w:commentRangeStart w:id="1"/>
-      <w:r>
-        <w:rPr>
-          <w:rFonts w:asciiTheme="minorHAnsi" w:hAnsiTheme="minorHAnsi" w:cstheme="minorHAnsi"/>
-          <w:sz w:val="20"/>
-          <w:szCs w:val="20"/>
-        </w:rPr>
-        <w:t>Topic Map</w:t>
-      </w:r>
-      <w:commentRangeEnd w:id="1"/>
-      <w:r>
-        <w:rPr>
-          <w:rStyle w:val="CommentReference"/>
-        </w:rPr>
-        <w:commentReference w:id="1"/>
-      </w:r>
-      <w:r>
-        <w:rPr>
-          <w:rFonts w:asciiTheme="minorHAnsi" w:hAnsiTheme="minorHAnsi" w:cstheme="minorHAnsi"/>
-          <w:sz w:val="20"/>
-          <w:szCs w:val="20"/>
-        </w:rPr>
-        <w:t xml:space="preserve"> </w:t>
-      </w:r>
-      <w:r>
-        <w:rPr>
-          <w:rFonts w:asciiTheme="minorHAnsi" w:hAnsiTheme="minorHAnsi" w:cstheme="minorHAnsi"/>
-          <w:sz w:val="20"/>
-          <w:szCs w:val="20"/>
-        </w:rPr>
-        <w:t xml:space="preserve">in the CEH™ </w:t>
-      </w:r>
-      <w:r>
-        <w:rPr>
-          <w:rFonts w:asciiTheme="minorHAnsi" w:hAnsiTheme="minorHAnsi" w:cstheme="minorHAnsi"/>
-          <w:sz w:val="20"/>
-          <w:szCs w:val="20"/>
-        </w:rPr>
-        <w:t>is shown in F</w:t>
-      </w:r>
-      <w:r>
-        <w:rPr>
-          <w:rFonts w:asciiTheme="minorHAnsi" w:hAnsiTheme="minorHAnsi" w:cstheme="minorHAnsi"/>
-          <w:sz w:val="20"/>
-          <w:szCs w:val="20"/>
-        </w:rPr>
-        <w:t xml:space="preserve">igure 2. </w:t>
-      </w:r>
-    </w:p>
-    <w:p>
-      <w:pPr>
-        <w:rPr>
-          <w:rFonts w:asciiTheme="minorHAnsi" w:hAnsiTheme="minorHAnsi" w:cstheme="minorHAnsi"/>
-          <w:sz w:val="20"/>
-          <w:szCs w:val="20"/>
-        </w:rPr>
-      </w:pPr>
-    </w:p>
-    <w:p>
-      <w:pPr>
-        <w:rPr>
-          <w:rFonts w:asciiTheme="minorHAnsi" w:hAnsiTheme="minorHAnsi" w:cstheme="minorHAnsi"/>
-          <w:sz w:val="20"/>
-          <w:szCs w:val="20"/>
-        </w:rPr>
-      </w:pPr>
-      <w:r>
-        <w:rPr>
-          <w:rFonts w:asciiTheme="minorHAnsi" w:hAnsiTheme="minorHAnsi" w:cstheme="minorHAnsi"/>
-          <w:sz w:val="20"/>
-          <w:szCs w:val="20"/>
-        </w:rPr>
-        <w:t xml:space="preserve">Additionally, Tomcho </w:t>
-      </w:r>
-      <w:r>
-        <w:rPr>
-          <w:rFonts w:asciiTheme="minorHAnsi" w:hAnsiTheme="minorHAnsi" w:cstheme="minorHAnsi"/>
-          <w:sz w:val="20"/>
-          <w:szCs w:val="20"/>
-        </w:rPr>
-        <w:t xml:space="preserve">et al. </w:t>
-      </w:r>
-      <w:r>
-        <w:rPr>
-          <w:rFonts w:asciiTheme="minorHAnsi" w:hAnsiTheme="minorHAnsi" w:cstheme="minorHAnsi"/>
-          <w:sz w:val="20"/>
-          <w:szCs w:val="20"/>
-        </w:rPr>
-        <w:t xml:space="preserve">(2018) explains </w:t>
-      </w:r>
-      <w:r>
-        <w:rPr>
-          <w:rFonts w:asciiTheme="minorHAnsi" w:hAnsiTheme="minorHAnsi" w:cstheme="minorHAnsi"/>
-          <w:sz w:val="20"/>
-          <w:szCs w:val="20"/>
-        </w:rPr>
-        <w:t>the use of Kn</w:t>
-      </w:r>
-      <w:r>
-        <w:rPr>
-          <w:rFonts w:asciiTheme="minorHAnsi" w:hAnsiTheme="minorHAnsi" w:cstheme="minorHAnsi"/>
-          <w:sz w:val="20"/>
-          <w:szCs w:val="20"/>
-        </w:rPr>
-        <w:t xml:space="preserve">owledge, Skills, and Abilities Trees (KSA Trees) to present challenges </w:t>
-      </w:r>
-      <w:r>
-        <w:rPr>
-          <w:rFonts w:asciiTheme="minorHAnsi" w:hAnsiTheme="minorHAnsi" w:cstheme="minorHAnsi"/>
-          <w:sz w:val="20"/>
-          <w:szCs w:val="20"/>
-        </w:rPr>
-        <w:t xml:space="preserve">and </w:t>
-      </w:r>
-      <w:r>
-        <w:rPr>
-          <w:rFonts w:asciiTheme="minorHAnsi" w:hAnsiTheme="minorHAnsi" w:cstheme="minorHAnsi"/>
-          <w:sz w:val="20"/>
-          <w:szCs w:val="20"/>
-        </w:rPr>
-        <w:t>learning goals to a user and</w:t>
-      </w:r>
-      <w:r>
-        <w:rPr>
-          <w:rFonts w:asciiTheme="minorHAnsi" w:hAnsiTheme="minorHAnsi" w:cstheme="minorHAnsi"/>
-          <w:sz w:val="20"/>
-          <w:szCs w:val="20"/>
-        </w:rPr>
-        <w:t xml:space="preserve"> </w:t>
-      </w:r>
-      <w:r>
-        <w:rPr>
-          <w:rFonts w:asciiTheme="minorHAnsi" w:hAnsiTheme="minorHAnsi" w:cstheme="minorHAnsi"/>
-          <w:sz w:val="20"/>
-          <w:szCs w:val="20"/>
-        </w:rPr>
-        <w:t xml:space="preserve">tracks their progress. </w:t>
-      </w:r>
-      <w:commentRangeStart w:id="2"/>
-      <w:r>
-        <w:rPr>
-          <w:rFonts w:asciiTheme="minorHAnsi" w:hAnsiTheme="minorHAnsi" w:cstheme="minorHAnsi"/>
-          <w:sz w:val="20"/>
-          <w:szCs w:val="20"/>
-        </w:rPr>
-        <w:t>KSA Trees</w:t>
-      </w:r>
-      <w:commentRangeEnd w:id="2"/>
-      <w:r>
-        <w:rPr>
-          <w:rStyle w:val="CommentReference"/>
-        </w:rPr>
-        <w:commentReference w:id="2"/>
-      </w:r>
-      <w:r>
-        <w:rPr>
-          <w:rFonts w:asciiTheme="minorHAnsi" w:hAnsiTheme="minorHAnsi" w:cstheme="minorHAnsi"/>
-          <w:sz w:val="20"/>
-          <w:szCs w:val="20"/>
-        </w:rPr>
-        <w:t>, shown in figure 2,</w:t>
-      </w:r>
-      <w:r>
-        <w:rPr>
-          <w:rFonts w:asciiTheme="minorHAnsi" w:hAnsiTheme="minorHAnsi" w:cstheme="minorHAnsi"/>
-          <w:sz w:val="20"/>
-          <w:szCs w:val="20"/>
-        </w:rPr>
-        <w:t xml:space="preserve"> guide learners through a subset of resources from the CEH™ with a specific goal in view. </w:t>
-      </w:r>
-      <w:proofErr w:type="spellStart"/>
-      <w:r>
-        <w:rPr>
-          <w:rFonts w:asciiTheme="minorHAnsi" w:hAnsiTheme="minorHAnsi" w:cstheme="minorHAnsi"/>
-          <w:sz w:val="20"/>
-          <w:szCs w:val="20"/>
-        </w:rPr>
-        <w:t>Eddins</w:t>
-      </w:r>
-      <w:proofErr w:type="spellEnd"/>
-      <w:r>
-        <w:rPr>
-          <w:rFonts w:asciiTheme="minorHAnsi" w:hAnsiTheme="minorHAnsi" w:cstheme="minorHAnsi"/>
-          <w:sz w:val="20"/>
-          <w:szCs w:val="20"/>
-        </w:rPr>
-        <w:t xml:space="preserve"> (2018) provides further explanation of the CEH™ along with additional environment screenshots. </w:t>
       </w:r>
     </w:p>
     <w:p>
@@ -5822,6 +5871,203 @@
         </w:rPr>
         <w:t>.</w:t>
       </w:r>
+    </w:p>
+    <w:p>
+      <w:pPr>
+        <w:rPr>
+          <w:rFonts w:asciiTheme="minorHAnsi" w:hAnsiTheme="minorHAnsi" w:cstheme="minorHAnsi"/>
+          <w:sz w:val="20"/>
+          <w:szCs w:val="20"/>
+        </w:rPr>
+      </w:pPr>
+    </w:p>
+    <w:p>
+      <w:pPr>
+        <w:rPr>
+          <w:rFonts w:asciiTheme="minorHAnsi" w:hAnsiTheme="minorHAnsi" w:cstheme="minorHAnsi"/>
+          <w:sz w:val="20"/>
+          <w:szCs w:val="20"/>
+        </w:rPr>
+      </w:pPr>
+      <w:r>
+        <w:rPr>
+          <w:rFonts w:asciiTheme="minorHAnsi" w:hAnsiTheme="minorHAnsi" w:cstheme="minorHAnsi"/>
+          <w:sz w:val="20"/>
+          <w:szCs w:val="20"/>
+        </w:rPr>
+        <w:t xml:space="preserve">Additionally, </w:t>
+      </w:r>
+      <w:proofErr w:type="spellStart"/>
+      <w:r>
+        <w:rPr>
+          <w:rFonts w:asciiTheme="minorHAnsi" w:hAnsiTheme="minorHAnsi" w:cstheme="minorHAnsi"/>
+          <w:sz w:val="20"/>
+          <w:szCs w:val="20"/>
+        </w:rPr>
+        <w:t>Tomcho</w:t>
+      </w:r>
+      <w:proofErr w:type="spellEnd"/>
+      <w:r>
+        <w:rPr>
+          <w:rFonts w:asciiTheme="minorHAnsi" w:hAnsiTheme="minorHAnsi" w:cstheme="minorHAnsi"/>
+          <w:sz w:val="20"/>
+          <w:szCs w:val="20"/>
+        </w:rPr>
+        <w:t xml:space="preserve"> et al. (2018) explains </w:t>
+      </w:r>
+      <w:r>
+        <w:rPr>
+          <w:rFonts w:asciiTheme="minorHAnsi" w:hAnsiTheme="minorHAnsi" w:cstheme="minorHAnsi"/>
+          <w:sz w:val="20"/>
+          <w:szCs w:val="20"/>
+        </w:rPr>
+        <w:t>the use of Kn</w:t>
+      </w:r>
+      <w:r>
+        <w:rPr>
+          <w:rFonts w:asciiTheme="minorHAnsi" w:hAnsiTheme="minorHAnsi" w:cstheme="minorHAnsi"/>
+          <w:sz w:val="20"/>
+          <w:szCs w:val="20"/>
+        </w:rPr>
+        <w:t>owledge, Skill, and Abilit</w:t>
+      </w:r>
+      <w:r>
+        <w:rPr>
+          <w:rFonts w:asciiTheme="minorHAnsi" w:hAnsiTheme="minorHAnsi" w:cstheme="minorHAnsi"/>
+          <w:sz w:val="20"/>
+          <w:szCs w:val="20"/>
+        </w:rPr>
+        <w:t xml:space="preserve">y </w:t>
+      </w:r>
+      <w:r>
+        <w:rPr>
+          <w:rFonts w:asciiTheme="minorHAnsi" w:hAnsiTheme="minorHAnsi" w:cstheme="minorHAnsi"/>
+          <w:sz w:val="20"/>
+          <w:szCs w:val="20"/>
+        </w:rPr>
+        <w:t xml:space="preserve">Trees (KSA Trees) to present challenges and learning goals to a user and tracks their progress. KSA Trees, shown in </w:t>
+      </w:r>
+      <w:r>
+        <w:rPr>
+          <w:rFonts w:asciiTheme="minorHAnsi" w:hAnsiTheme="minorHAnsi" w:cstheme="minorHAnsi"/>
+          <w:sz w:val="20"/>
+          <w:szCs w:val="20"/>
+        </w:rPr>
+        <w:t>F</w:t>
+      </w:r>
+      <w:r>
+        <w:rPr>
+          <w:rFonts w:asciiTheme="minorHAnsi" w:hAnsiTheme="minorHAnsi" w:cstheme="minorHAnsi"/>
+          <w:sz w:val="20"/>
+          <w:szCs w:val="20"/>
+        </w:rPr>
+        <w:t>igure 2, guide learners through a subset of resources from the CEH™ with a specific goal in view</w:t>
+      </w:r>
+      <w:r>
+        <w:rPr>
+          <w:rFonts w:asciiTheme="minorHAnsi" w:hAnsiTheme="minorHAnsi" w:cstheme="minorHAnsi"/>
+          <w:sz w:val="20"/>
+          <w:szCs w:val="20"/>
+        </w:rPr>
+        <w:t xml:space="preserve">. </w:t>
+      </w:r>
+      <w:r>
+        <w:rPr>
+          <w:rFonts w:asciiTheme="minorHAnsi" w:hAnsiTheme="minorHAnsi" w:cstheme="minorHAnsi"/>
+          <w:sz w:val="20"/>
+          <w:szCs w:val="20"/>
+        </w:rPr>
+        <w:t xml:space="preserve">Various shapes and colors designate certain requirements and progress and </w:t>
+      </w:r>
+      <w:r>
+        <w:rPr>
+          <w:rFonts w:asciiTheme="minorHAnsi" w:hAnsiTheme="minorHAnsi" w:cstheme="minorHAnsi"/>
+          <w:sz w:val="20"/>
+          <w:szCs w:val="20"/>
+        </w:rPr>
+        <w:t>some content is inaccessible until required progress is made.</w:t>
+      </w:r>
+      <w:r>
+        <w:rPr>
+          <w:rFonts w:asciiTheme="minorHAnsi" w:hAnsiTheme="minorHAnsi" w:cstheme="minorHAnsi"/>
+          <w:sz w:val="20"/>
+          <w:szCs w:val="20"/>
+        </w:rPr>
+        <w:t xml:space="preserve"> </w:t>
+      </w:r>
+      <w:r>
+        <w:rPr>
+          <w:rFonts w:asciiTheme="minorHAnsi" w:hAnsiTheme="minorHAnsi" w:cstheme="minorHAnsi"/>
+          <w:sz w:val="20"/>
+          <w:szCs w:val="20"/>
+        </w:rPr>
+        <w:t>KSA Trees will also benefit MDO education by guiding learners through pre-selected material in a logical manner. This material could be selected and organized by career field leaders</w:t>
+      </w:r>
+      <w:r>
+        <w:rPr>
+          <w:rFonts w:asciiTheme="minorHAnsi" w:hAnsiTheme="minorHAnsi" w:cstheme="minorHAnsi"/>
+          <w:sz w:val="20"/>
+          <w:szCs w:val="20"/>
+        </w:rPr>
+        <w:t xml:space="preserve">, </w:t>
+      </w:r>
+      <w:r>
+        <w:rPr>
+          <w:rFonts w:asciiTheme="minorHAnsi" w:hAnsiTheme="minorHAnsi" w:cstheme="minorHAnsi"/>
+          <w:sz w:val="20"/>
+          <w:szCs w:val="20"/>
+        </w:rPr>
+        <w:t xml:space="preserve">training professionals </w:t>
+      </w:r>
+      <w:r>
+        <w:rPr>
+          <w:rFonts w:asciiTheme="minorHAnsi" w:hAnsiTheme="minorHAnsi" w:cstheme="minorHAnsi"/>
+          <w:sz w:val="20"/>
+          <w:szCs w:val="20"/>
+        </w:rPr>
+        <w:t xml:space="preserve">or MDO practitioners </w:t>
+      </w:r>
+      <w:r>
+        <w:rPr>
+          <w:rFonts w:asciiTheme="minorHAnsi" w:hAnsiTheme="minorHAnsi" w:cstheme="minorHAnsi"/>
+          <w:sz w:val="20"/>
+          <w:szCs w:val="20"/>
+        </w:rPr>
+        <w:t>to create learning tracks that have proven effective for large audiences</w:t>
+      </w:r>
+      <w:r>
+        <w:rPr>
+          <w:rFonts w:asciiTheme="minorHAnsi" w:hAnsiTheme="minorHAnsi" w:cstheme="minorHAnsi"/>
+          <w:sz w:val="20"/>
+          <w:szCs w:val="20"/>
+        </w:rPr>
+        <w:t xml:space="preserve"> or those deemed required by military leaders</w:t>
+      </w:r>
+      <w:r>
+        <w:rPr>
+          <w:rFonts w:asciiTheme="minorHAnsi" w:hAnsiTheme="minorHAnsi" w:cstheme="minorHAnsi"/>
+          <w:sz w:val="20"/>
+          <w:szCs w:val="20"/>
+        </w:rPr>
+        <w:t xml:space="preserve">. </w:t>
+      </w:r>
+      <w:r>
+        <w:rPr>
+          <w:rFonts w:asciiTheme="minorHAnsi" w:hAnsiTheme="minorHAnsi" w:cstheme="minorHAnsi"/>
+          <w:sz w:val="20"/>
+          <w:szCs w:val="20"/>
+        </w:rPr>
+        <w:t>Another benefit is that KSA Trees will track a learner’s progress toward a goal and may motivate some learners to consume more content. KSA Trees will also designated the knowledge, skills, and abilities currently valued by the MDO community orienting new or inexperienced members more quickly.</w:t>
+      </w:r>
+    </w:p>
+    <w:p>
+      <w:pPr>
+        <w:rPr>
+          <w:rFonts w:asciiTheme="minorHAnsi" w:hAnsiTheme="minorHAnsi" w:cstheme="minorHAnsi"/>
+          <w:sz w:val="20"/>
+          <w:szCs w:val="20"/>
+        </w:rPr>
+      </w:pPr>
     </w:p>
     <w:p>
       <w:pPr>
@@ -6277,7 +6523,23 @@
           <w:sz w:val="20"/>
           <w:szCs w:val="20"/>
         </w:rPr>
-        <w:t xml:space="preserve">ub would be closely tied to the Cyber Education Hub </w:t>
+        <w:t xml:space="preserve">ub would be closely tied to the </w:t>
+      </w:r>
+      <w:r>
+        <w:rPr>
+          <w:rFonts w:asciiTheme="minorHAnsi" w:hAnsiTheme="minorHAnsi" w:cstheme="minorHAnsi"/>
+          <w:sz w:val="20"/>
+          <w:szCs w:val="20"/>
+        </w:rPr>
+        <w:t>CEH</w:t>
+      </w:r>
+      <w:r>
+        <w:rPr>
+          <w:rFonts w:asciiTheme="minorHAnsi" w:hAnsiTheme="minorHAnsi" w:cstheme="minorHAnsi"/>
+          <w:sz w:val="20"/>
+          <w:szCs w:val="20"/>
+        </w:rPr>
+        <w:t xml:space="preserve"> </w:t>
       </w:r>
       <w:r>
         <w:rPr>
@@ -6503,7 +6765,15 @@
           <w:sz w:val="20"/>
           <w:szCs w:val="20"/>
         </w:rPr>
-        <w:t xml:space="preserve">Education </w:t>
+        <w:t>As mentioned above, one of the challenges of MDO education is that it requires a combination of theory and practice. E</w:t>
+      </w:r>
+      <w:r>
+        <w:rPr>
+          <w:rFonts w:asciiTheme="minorHAnsi" w:hAnsiTheme="minorHAnsi" w:cstheme="minorHAnsi"/>
+          <w:sz w:val="20"/>
+          <w:szCs w:val="20"/>
+        </w:rPr>
+        <w:t xml:space="preserve">ducation </w:t>
       </w:r>
       <w:r>
         <w:rPr>
@@ -6591,7 +6861,17 @@
           <w:sz w:val="20"/>
           <w:szCs w:val="20"/>
         </w:rPr>
-        <w:t xml:space="preserve">Lin while at AFIT’s Center for Cyberspace Research, </w:t>
+        <w:t>Lin while at AF</w:t>
+      </w:r>
+      <w:bookmarkStart w:id="1" w:name="_GoBack"/>
+      <w:bookmarkEnd w:id="1"/>
+      <w:r>
+        <w:rPr>
+          <w:rFonts w:asciiTheme="minorHAnsi" w:hAnsiTheme="minorHAnsi" w:cstheme="minorHAnsi"/>
+          <w:sz w:val="20"/>
+          <w:szCs w:val="20"/>
+        </w:rPr>
+        <w:t xml:space="preserve">IT’s Center for Cyberspace Research, </w:t>
       </w:r>
       <w:r>
         <w:rPr>
@@ -6801,7 +7081,6 @@
           <w:sz w:val="20"/>
           <w:szCs w:val="20"/>
         </w:rPr>
-        <w:lastRenderedPageBreak/>
         <w:t xml:space="preserve">Other key elements of the MDO Hub will be a way to track a user’s experience and engagement in the MDO community. By tracking a user’s content consumption and </w:t>
       </w:r>
       <w:r>
@@ -6983,95 +7262,55 @@
           <w:sz w:val="20"/>
           <w:szCs w:val="20"/>
         </w:rPr>
-        <w:t xml:space="preserve">MDO </w:t>
-      </w:r>
-      <w:r>
-        <w:rPr>
-          <w:rFonts w:asciiTheme="minorHAnsi" w:hAnsiTheme="minorHAnsi" w:cstheme="minorHAnsi"/>
-          <w:sz w:val="20"/>
-          <w:szCs w:val="20"/>
-        </w:rPr>
-        <w:t xml:space="preserve">content should be provided to </w:t>
-      </w:r>
-      <w:r>
-        <w:rPr>
-          <w:rFonts w:asciiTheme="minorHAnsi" w:hAnsiTheme="minorHAnsi" w:cstheme="minorHAnsi"/>
-          <w:sz w:val="20"/>
-          <w:szCs w:val="20"/>
-        </w:rPr>
-        <w:t>learners and how should the initial MDO Topic Map be populated</w:t>
-      </w:r>
-      <w:r>
-        <w:rPr>
-          <w:rFonts w:asciiTheme="minorHAnsi" w:hAnsiTheme="minorHAnsi" w:cstheme="minorHAnsi"/>
-          <w:sz w:val="20"/>
-          <w:szCs w:val="20"/>
-        </w:rPr>
-        <w:t xml:space="preserve">? </w:t>
-      </w:r>
-      <w:r>
-        <w:rPr>
-          <w:rFonts w:asciiTheme="minorHAnsi" w:hAnsiTheme="minorHAnsi" w:cstheme="minorHAnsi"/>
-          <w:sz w:val="20"/>
-          <w:szCs w:val="20"/>
-        </w:rPr>
-        <w:t xml:space="preserve">This research will seek to answer if a virtual, collaborative environment with advanced features like the Topic Map and KSA Trees will enhance user engagement and learning. </w:t>
-      </w:r>
-      <w:r>
-        <w:rPr>
-          <w:rFonts w:asciiTheme="minorHAnsi" w:hAnsiTheme="minorHAnsi" w:cstheme="minorHAnsi"/>
-          <w:sz w:val="20"/>
-          <w:szCs w:val="20"/>
-        </w:rPr>
-        <w:t xml:space="preserve">Future research will summarize and analyze current MDO education courses and solutions across the DoD for best practices. This research could uncover </w:t>
-      </w:r>
-      <w:r>
-        <w:rPr>
-          <w:rFonts w:asciiTheme="minorHAnsi" w:hAnsiTheme="minorHAnsi" w:cstheme="minorHAnsi"/>
-          <w:sz w:val="20"/>
-          <w:szCs w:val="20"/>
-        </w:rPr>
-        <w:t xml:space="preserve">other hands-on or role-playing elements </w:t>
-      </w:r>
-      <w:r>
-        <w:rPr>
-          <w:rFonts w:asciiTheme="minorHAnsi" w:hAnsiTheme="minorHAnsi" w:cstheme="minorHAnsi"/>
-          <w:sz w:val="20"/>
-          <w:szCs w:val="20"/>
-        </w:rPr>
-        <w:t xml:space="preserve">that would be </w:t>
-      </w:r>
-      <w:r>
-        <w:rPr>
-          <w:rFonts w:asciiTheme="minorHAnsi" w:hAnsiTheme="minorHAnsi" w:cstheme="minorHAnsi"/>
-          <w:sz w:val="20"/>
-          <w:szCs w:val="20"/>
-        </w:rPr>
-        <w:t xml:space="preserve">beneficial to the military to produce effective MDO warfighters. </w:t>
-      </w:r>
-      <w:r>
-        <w:rPr>
-          <w:rFonts w:asciiTheme="minorHAnsi" w:hAnsiTheme="minorHAnsi" w:cstheme="minorHAnsi"/>
-          <w:sz w:val="20"/>
-          <w:szCs w:val="20"/>
-        </w:rPr>
-        <w:t xml:space="preserve">Additionally, this research question would consider </w:t>
-      </w:r>
-      <w:r>
-        <w:rPr>
-          <w:rFonts w:asciiTheme="minorHAnsi" w:hAnsiTheme="minorHAnsi" w:cstheme="minorHAnsi"/>
-          <w:sz w:val="20"/>
-          <w:szCs w:val="20"/>
-        </w:rPr>
-        <w:t xml:space="preserve">the </w:t>
-      </w:r>
-      <w:r>
-        <w:rPr>
-          <w:rFonts w:asciiTheme="minorHAnsi" w:hAnsiTheme="minorHAnsi" w:cstheme="minorHAnsi"/>
-          <w:sz w:val="20"/>
-          <w:szCs w:val="20"/>
-        </w:rPr>
-        <w:t xml:space="preserve">subjects or tasks that require </w:t>
+        <w:t>effect will</w:t>
+      </w:r>
+      <w:r>
+        <w:rPr>
+          <w:rFonts w:asciiTheme="minorHAnsi" w:hAnsiTheme="minorHAnsi" w:cstheme="minorHAnsi"/>
+          <w:sz w:val="20"/>
+          <w:szCs w:val="20"/>
+        </w:rPr>
+        <w:t xml:space="preserve"> a virtual, collaborative </w:t>
+      </w:r>
+      <w:r>
+        <w:rPr>
+          <w:rFonts w:asciiTheme="minorHAnsi" w:hAnsiTheme="minorHAnsi" w:cstheme="minorHAnsi"/>
+          <w:sz w:val="20"/>
+          <w:szCs w:val="20"/>
+        </w:rPr>
+        <w:t xml:space="preserve">learning system with integrated </w:t>
+      </w:r>
+      <w:r>
+        <w:rPr>
+          <w:rFonts w:asciiTheme="minorHAnsi" w:hAnsiTheme="minorHAnsi" w:cstheme="minorHAnsi"/>
+          <w:sz w:val="20"/>
+          <w:szCs w:val="20"/>
+        </w:rPr>
+        <w:t xml:space="preserve">features like </w:t>
+      </w:r>
+      <w:r>
+        <w:rPr>
+          <w:rFonts w:asciiTheme="minorHAnsi" w:hAnsiTheme="minorHAnsi" w:cstheme="minorHAnsi"/>
+          <w:sz w:val="20"/>
+          <w:szCs w:val="20"/>
+        </w:rPr>
+        <w:t>a</w:t>
+      </w:r>
+      <w:r>
+        <w:rPr>
+          <w:rFonts w:asciiTheme="minorHAnsi" w:hAnsiTheme="minorHAnsi" w:cstheme="minorHAnsi"/>
+          <w:sz w:val="20"/>
+          <w:szCs w:val="20"/>
+        </w:rPr>
+        <w:t xml:space="preserve"> Topic Map</w:t>
+      </w:r>
+      <w:r>
+        <w:rPr>
+          <w:rFonts w:asciiTheme="minorHAnsi" w:hAnsiTheme="minorHAnsi" w:cstheme="minorHAnsi"/>
+          <w:sz w:val="20"/>
+          <w:szCs w:val="20"/>
+        </w:rPr>
+        <w:t xml:space="preserve">, </w:t>
       </w:r>
       <w:r>
         <w:rPr>
@@ -7087,60 +7326,180 @@
           <w:sz w:val="20"/>
           <w:szCs w:val="20"/>
         </w:rPr>
-        <w:t xml:space="preserve">. Research opportunities </w:t>
-      </w:r>
-      <w:r>
-        <w:rPr>
-          <w:rFonts w:asciiTheme="minorHAnsi" w:hAnsiTheme="minorHAnsi" w:cstheme="minorHAnsi"/>
-          <w:sz w:val="20"/>
-          <w:szCs w:val="20"/>
-        </w:rPr>
-        <w:t>exist to test the response from DoD personnel, from multiple domains and services, to various Topic Maps and KSA Tree</w:t>
-      </w:r>
-      <w:r>
-        <w:rPr>
-          <w:rFonts w:asciiTheme="minorHAnsi" w:hAnsiTheme="minorHAnsi" w:cstheme="minorHAnsi"/>
-          <w:sz w:val="20"/>
-          <w:szCs w:val="20"/>
-        </w:rPr>
-        <w:t xml:space="preserve">s. User preferences, </w:t>
-      </w:r>
-      <w:r>
-        <w:rPr>
-          <w:rFonts w:asciiTheme="minorHAnsi" w:hAnsiTheme="minorHAnsi" w:cstheme="minorHAnsi"/>
-          <w:sz w:val="20"/>
-          <w:szCs w:val="20"/>
-        </w:rPr>
-        <w:t xml:space="preserve">content views, </w:t>
-      </w:r>
-      <w:r>
-        <w:rPr>
-          <w:rFonts w:asciiTheme="minorHAnsi" w:hAnsiTheme="minorHAnsi" w:cstheme="minorHAnsi"/>
-          <w:sz w:val="20"/>
-          <w:szCs w:val="20"/>
-        </w:rPr>
-        <w:t xml:space="preserve">the order content is consumed, </w:t>
-      </w:r>
-      <w:r>
-        <w:rPr>
-          <w:rFonts w:asciiTheme="minorHAnsi" w:hAnsiTheme="minorHAnsi" w:cstheme="minorHAnsi"/>
-          <w:sz w:val="20"/>
-          <w:szCs w:val="20"/>
-        </w:rPr>
-        <w:t>and perceived usefulness would provide insight into the most effective c</w:t>
-      </w:r>
-      <w:r>
-        <w:rPr>
-          <w:rFonts w:asciiTheme="minorHAnsi" w:hAnsiTheme="minorHAnsi" w:cstheme="minorHAnsi"/>
-          <w:sz w:val="20"/>
-          <w:szCs w:val="20"/>
-        </w:rPr>
-        <w:t>ontent.</w:t>
-      </w:r>
-    </w:p>
-    <w:p>
-      <w:pPr>
-        <w:pStyle w:val="ListParagraph"/>
+        <w:t>, and serious games</w:t>
+      </w:r>
+      <w:r>
+        <w:rPr>
+          <w:rFonts w:asciiTheme="minorHAnsi" w:hAnsiTheme="minorHAnsi" w:cstheme="minorHAnsi"/>
+          <w:sz w:val="20"/>
+          <w:szCs w:val="20"/>
+        </w:rPr>
+        <w:t xml:space="preserve"> </w:t>
+      </w:r>
+      <w:r>
+        <w:rPr>
+          <w:rFonts w:asciiTheme="minorHAnsi" w:hAnsiTheme="minorHAnsi" w:cstheme="minorHAnsi"/>
+          <w:sz w:val="20"/>
+          <w:szCs w:val="20"/>
+        </w:rPr>
+        <w:t>have on user</w:t>
+      </w:r>
+      <w:r>
+        <w:rPr>
+          <w:rFonts w:asciiTheme="minorHAnsi" w:hAnsiTheme="minorHAnsi" w:cstheme="minorHAnsi"/>
+          <w:sz w:val="20"/>
+          <w:szCs w:val="20"/>
+        </w:rPr>
+        <w:t xml:space="preserve"> engagement</w:t>
+      </w:r>
+      <w:r>
+        <w:rPr>
+          <w:rFonts w:asciiTheme="minorHAnsi" w:hAnsiTheme="minorHAnsi" w:cstheme="minorHAnsi"/>
+          <w:sz w:val="20"/>
+          <w:szCs w:val="20"/>
+        </w:rPr>
+        <w:t xml:space="preserve">, comprehension, and engagement in an MDO context? This research question will require further exploration into the current avenues of MDO education across the DoD to create a comparative experiment. A potential </w:t>
+      </w:r>
+      <w:r>
+        <w:rPr>
+          <w:rFonts w:asciiTheme="minorHAnsi" w:hAnsiTheme="minorHAnsi" w:cstheme="minorHAnsi"/>
+          <w:sz w:val="20"/>
+          <w:szCs w:val="20"/>
+        </w:rPr>
+        <w:t xml:space="preserve">experiment includes using the same content for two courses given to similar participants but provide one class access to the content through the MDO Hub. </w:t>
+      </w:r>
+      <w:r>
+        <w:rPr>
+          <w:rFonts w:asciiTheme="minorHAnsi" w:hAnsiTheme="minorHAnsi" w:cstheme="minorHAnsi"/>
+          <w:sz w:val="20"/>
+          <w:szCs w:val="20"/>
+        </w:rPr>
+        <w:t>This human subject</w:t>
+      </w:r>
+      <w:r>
+        <w:rPr>
+          <w:rFonts w:asciiTheme="minorHAnsi" w:hAnsiTheme="minorHAnsi" w:cstheme="minorHAnsi"/>
+          <w:sz w:val="20"/>
+          <w:szCs w:val="20"/>
+        </w:rPr>
+        <w:t xml:space="preserve"> </w:t>
+      </w:r>
+      <w:r>
+        <w:rPr>
+          <w:rFonts w:asciiTheme="minorHAnsi" w:hAnsiTheme="minorHAnsi" w:cstheme="minorHAnsi"/>
+          <w:sz w:val="20"/>
+          <w:szCs w:val="20"/>
+        </w:rPr>
+        <w:t>research experiment would use a</w:t>
+      </w:r>
+      <w:r>
+        <w:rPr>
+          <w:rFonts w:asciiTheme="minorHAnsi" w:hAnsiTheme="minorHAnsi" w:cstheme="minorHAnsi"/>
+          <w:sz w:val="20"/>
+          <w:szCs w:val="20"/>
+        </w:rPr>
+        <w:t xml:space="preserve"> KSA Tree </w:t>
+      </w:r>
+      <w:r>
+        <w:rPr>
+          <w:rFonts w:asciiTheme="minorHAnsi" w:hAnsiTheme="minorHAnsi" w:cstheme="minorHAnsi"/>
+          <w:sz w:val="20"/>
+          <w:szCs w:val="20"/>
+        </w:rPr>
+        <w:t xml:space="preserve">duplicating the content of </w:t>
+      </w:r>
+      <w:r>
+        <w:rPr>
+          <w:rFonts w:asciiTheme="minorHAnsi" w:hAnsiTheme="minorHAnsi" w:cstheme="minorHAnsi"/>
+          <w:sz w:val="20"/>
+          <w:szCs w:val="20"/>
+        </w:rPr>
+        <w:t>the selected course</w:t>
+      </w:r>
+      <w:r>
+        <w:rPr>
+          <w:rFonts w:asciiTheme="minorHAnsi" w:hAnsiTheme="minorHAnsi" w:cstheme="minorHAnsi"/>
+          <w:sz w:val="20"/>
+          <w:szCs w:val="20"/>
+        </w:rPr>
+        <w:t xml:space="preserve"> and</w:t>
+      </w:r>
+      <w:r>
+        <w:rPr>
+          <w:rFonts w:asciiTheme="minorHAnsi" w:hAnsiTheme="minorHAnsi" w:cstheme="minorHAnsi"/>
+          <w:sz w:val="20"/>
+          <w:szCs w:val="20"/>
+        </w:rPr>
+        <w:t xml:space="preserve"> the </w:t>
+      </w:r>
+      <w:r>
+        <w:rPr>
+          <w:rFonts w:asciiTheme="minorHAnsi" w:hAnsiTheme="minorHAnsi" w:cstheme="minorHAnsi"/>
+          <w:sz w:val="20"/>
+          <w:szCs w:val="20"/>
+        </w:rPr>
+        <w:t xml:space="preserve">an </w:t>
+      </w:r>
+      <w:r>
+        <w:rPr>
+          <w:rFonts w:asciiTheme="minorHAnsi" w:hAnsiTheme="minorHAnsi" w:cstheme="minorHAnsi"/>
+          <w:sz w:val="20"/>
+          <w:szCs w:val="20"/>
+        </w:rPr>
+        <w:t xml:space="preserve">MDO Topic Map </w:t>
+      </w:r>
+      <w:r>
+        <w:rPr>
+          <w:rFonts w:asciiTheme="minorHAnsi" w:hAnsiTheme="minorHAnsi" w:cstheme="minorHAnsi"/>
+          <w:sz w:val="20"/>
+          <w:szCs w:val="20"/>
+        </w:rPr>
+        <w:t xml:space="preserve">with </w:t>
+      </w:r>
+      <w:r>
+        <w:rPr>
+          <w:rFonts w:asciiTheme="minorHAnsi" w:hAnsiTheme="minorHAnsi" w:cstheme="minorHAnsi"/>
+          <w:sz w:val="20"/>
+          <w:szCs w:val="20"/>
+        </w:rPr>
+        <w:t xml:space="preserve">additional content. Data collection would focus on learner actions and perceived quality of education and engagement through environment data and participant surveys. </w:t>
+      </w:r>
+      <w:r>
+        <w:rPr>
+          <w:rFonts w:asciiTheme="minorHAnsi" w:hAnsiTheme="minorHAnsi" w:cstheme="minorHAnsi"/>
+          <w:sz w:val="20"/>
+          <w:szCs w:val="20"/>
+        </w:rPr>
+        <w:t xml:space="preserve">Additional optional content consumed, number of participant comments, and amount of content added to the system could be collected for comparative analysis. </w:t>
+      </w:r>
+      <w:r>
+        <w:rPr>
+          <w:rFonts w:asciiTheme="minorHAnsi" w:hAnsiTheme="minorHAnsi" w:cstheme="minorHAnsi"/>
+          <w:sz w:val="20"/>
+          <w:szCs w:val="20"/>
+        </w:rPr>
+        <w:t>One</w:t>
+      </w:r>
+      <w:r>
+        <w:rPr>
+          <w:rFonts w:asciiTheme="minorHAnsi" w:hAnsiTheme="minorHAnsi" w:cstheme="minorHAnsi"/>
+          <w:sz w:val="20"/>
+          <w:szCs w:val="20"/>
+        </w:rPr>
+        <w:t xml:space="preserve"> potential barrier could be </w:t>
+      </w:r>
+      <w:r>
+        <w:rPr>
+          <w:rFonts w:asciiTheme="minorHAnsi" w:hAnsiTheme="minorHAnsi" w:cstheme="minorHAnsi"/>
+          <w:sz w:val="20"/>
+          <w:szCs w:val="20"/>
+        </w:rPr>
+        <w:t xml:space="preserve">the availability and selection of an existing MDO course willing to help facilitate the research. </w:t>
+      </w:r>
+    </w:p>
+    <w:p>
+      <w:pPr>
+        <w:ind w:left="360"/>
         <w:rPr>
           <w:rFonts w:asciiTheme="minorHAnsi" w:hAnsiTheme="minorHAnsi" w:cstheme="minorHAnsi"/>
           <w:sz w:val="20"/>
@@ -7167,70 +7526,91 @@
           <w:sz w:val="20"/>
           <w:szCs w:val="20"/>
         </w:rPr>
-        <w:t xml:space="preserve">What is the effect of </w:t>
-      </w:r>
-      <w:proofErr w:type="spellStart"/>
-      <w:r>
-        <w:rPr>
-          <w:rFonts w:asciiTheme="minorHAnsi" w:hAnsiTheme="minorHAnsi" w:cstheme="minorHAnsi"/>
-          <w:sz w:val="20"/>
-          <w:szCs w:val="20"/>
-        </w:rPr>
-        <w:t>a</w:t>
-      </w:r>
-      <w:r>
-        <w:rPr>
-          <w:rFonts w:asciiTheme="minorHAnsi" w:hAnsiTheme="minorHAnsi" w:cstheme="minorHAnsi"/>
-          <w:sz w:val="20"/>
-          <w:szCs w:val="20"/>
-        </w:rPr>
-        <w:t>How</w:t>
-      </w:r>
-      <w:proofErr w:type="spellEnd"/>
-      <w:r>
-        <w:rPr>
-          <w:rFonts w:asciiTheme="minorHAnsi" w:hAnsiTheme="minorHAnsi" w:cstheme="minorHAnsi"/>
-          <w:sz w:val="20"/>
-          <w:szCs w:val="20"/>
-        </w:rPr>
-        <w:t xml:space="preserve"> should the MDO Hub be o</w:t>
-      </w:r>
-      <w:r>
-        <w:rPr>
-          <w:rFonts w:asciiTheme="minorHAnsi" w:hAnsiTheme="minorHAnsi" w:cstheme="minorHAnsi"/>
-          <w:sz w:val="20"/>
-          <w:szCs w:val="20"/>
-        </w:rPr>
-        <w:t>rganiz</w:t>
-      </w:r>
-      <w:r>
-        <w:rPr>
-          <w:rFonts w:asciiTheme="minorHAnsi" w:hAnsiTheme="minorHAnsi" w:cstheme="minorHAnsi"/>
-          <w:sz w:val="20"/>
-          <w:szCs w:val="20"/>
-        </w:rPr>
-        <w:t>ed and s</w:t>
-      </w:r>
-      <w:r>
-        <w:rPr>
-          <w:rFonts w:asciiTheme="minorHAnsi" w:hAnsiTheme="minorHAnsi" w:cstheme="minorHAnsi"/>
-          <w:sz w:val="20"/>
-          <w:szCs w:val="20"/>
-        </w:rPr>
-        <w:t>tructure</w:t>
-      </w:r>
-      <w:r>
-        <w:rPr>
-          <w:rFonts w:asciiTheme="minorHAnsi" w:hAnsiTheme="minorHAnsi" w:cstheme="minorHAnsi"/>
-          <w:sz w:val="20"/>
-          <w:szCs w:val="20"/>
-        </w:rPr>
-        <w:t>d?</w:t>
-      </w:r>
-      <w:r>
-        <w:rPr>
-          <w:rFonts w:asciiTheme="minorHAnsi" w:hAnsiTheme="minorHAnsi" w:cstheme="minorHAnsi"/>
-          <w:b/>
+        <w:t xml:space="preserve">What </w:t>
+      </w:r>
+      <w:r>
+        <w:rPr>
+          <w:rFonts w:asciiTheme="minorHAnsi" w:hAnsiTheme="minorHAnsi" w:cstheme="minorHAnsi"/>
+          <w:sz w:val="20"/>
+          <w:szCs w:val="20"/>
+        </w:rPr>
+        <w:t xml:space="preserve">MDO </w:t>
+      </w:r>
+      <w:r>
+        <w:rPr>
+          <w:rFonts w:asciiTheme="minorHAnsi" w:hAnsiTheme="minorHAnsi" w:cstheme="minorHAnsi"/>
+          <w:sz w:val="20"/>
+          <w:szCs w:val="20"/>
+        </w:rPr>
+        <w:t xml:space="preserve">content should be provided to </w:t>
+      </w:r>
+      <w:r>
+        <w:rPr>
+          <w:rFonts w:asciiTheme="minorHAnsi" w:hAnsiTheme="minorHAnsi" w:cstheme="minorHAnsi"/>
+          <w:sz w:val="20"/>
+          <w:szCs w:val="20"/>
+        </w:rPr>
+        <w:t xml:space="preserve">learners and </w:t>
+      </w:r>
+      <w:r>
+        <w:rPr>
+          <w:rFonts w:asciiTheme="minorHAnsi" w:hAnsiTheme="minorHAnsi" w:cstheme="minorHAnsi"/>
+          <w:sz w:val="20"/>
+          <w:szCs w:val="20"/>
+        </w:rPr>
+        <w:t>what fields should be included in an</w:t>
+      </w:r>
+      <w:r>
+        <w:rPr>
+          <w:rFonts w:asciiTheme="minorHAnsi" w:hAnsiTheme="minorHAnsi" w:cstheme="minorHAnsi"/>
+          <w:sz w:val="20"/>
+          <w:szCs w:val="20"/>
+        </w:rPr>
+        <w:t xml:space="preserve"> MDO Topic Map</w:t>
+      </w:r>
+      <w:r>
+        <w:rPr>
+          <w:rFonts w:asciiTheme="minorHAnsi" w:hAnsiTheme="minorHAnsi" w:cstheme="minorHAnsi"/>
+          <w:sz w:val="20"/>
+          <w:szCs w:val="20"/>
+        </w:rPr>
+        <w:t xml:space="preserve">? </w:t>
+      </w:r>
+      <w:r>
+        <w:rPr>
+          <w:rFonts w:asciiTheme="minorHAnsi" w:hAnsiTheme="minorHAnsi" w:cstheme="minorHAnsi"/>
+          <w:sz w:val="20"/>
+          <w:szCs w:val="20"/>
+        </w:rPr>
+        <w:t xml:space="preserve">Future research will summarize and analyze current MDO education courses and solutions across the DoD for best practices. This research could uncover </w:t>
+      </w:r>
+      <w:r>
+        <w:rPr>
+          <w:rFonts w:asciiTheme="minorHAnsi" w:hAnsiTheme="minorHAnsi" w:cstheme="minorHAnsi"/>
+          <w:sz w:val="20"/>
+          <w:szCs w:val="20"/>
+        </w:rPr>
+        <w:t xml:space="preserve">other hands-on or role-playing elements </w:t>
+      </w:r>
+      <w:r>
+        <w:rPr>
+          <w:rFonts w:asciiTheme="minorHAnsi" w:hAnsiTheme="minorHAnsi" w:cstheme="minorHAnsi"/>
+          <w:sz w:val="20"/>
+          <w:szCs w:val="20"/>
+        </w:rPr>
+        <w:t xml:space="preserve">that would be </w:t>
+      </w:r>
+      <w:r>
+        <w:rPr>
+          <w:rFonts w:asciiTheme="minorHAnsi" w:hAnsiTheme="minorHAnsi" w:cstheme="minorHAnsi"/>
+          <w:sz w:val="20"/>
+          <w:szCs w:val="20"/>
+        </w:rPr>
+        <w:t>beneficial to the military to produce effective MDO warfighters.</w:t>
+      </w:r>
+      <w:r>
+        <w:rPr>
+          <w:rFonts w:asciiTheme="minorHAnsi" w:hAnsiTheme="minorHAnsi" w:cstheme="minorHAnsi"/>
           <w:sz w:val="20"/>
           <w:szCs w:val="20"/>
         </w:rPr>
@@ -7242,121 +7622,140 @@
           <w:sz w:val="20"/>
           <w:szCs w:val="20"/>
         </w:rPr>
-        <w:t xml:space="preserve">What is the effect of a collaborative, digital learning environment on DoD Multi-Domain Operations </w:t>
-      </w:r>
-      <w:proofErr w:type="spellStart"/>
-      <w:proofErr w:type="gramStart"/>
-      <w:r>
-        <w:rPr>
-          <w:rFonts w:asciiTheme="minorHAnsi" w:hAnsiTheme="minorHAnsi" w:cstheme="minorHAnsi"/>
-          <w:sz w:val="20"/>
-          <w:szCs w:val="20"/>
-        </w:rPr>
-        <w:t>education?</w:t>
-      </w:r>
-      <w:r>
-        <w:rPr>
-          <w:rFonts w:asciiTheme="minorHAnsi" w:hAnsiTheme="minorHAnsi" w:cstheme="minorHAnsi"/>
-          <w:sz w:val="20"/>
-          <w:szCs w:val="20"/>
-        </w:rPr>
-        <w:t>This</w:t>
-      </w:r>
-      <w:proofErr w:type="spellEnd"/>
-      <w:proofErr w:type="gramEnd"/>
-      <w:r>
-        <w:rPr>
-          <w:rFonts w:asciiTheme="minorHAnsi" w:hAnsiTheme="minorHAnsi" w:cstheme="minorHAnsi"/>
-          <w:sz w:val="20"/>
-          <w:szCs w:val="20"/>
-        </w:rPr>
-        <w:t xml:space="preserve"> research questions would explore </w:t>
-      </w:r>
-      <w:r>
-        <w:rPr>
-          <w:rFonts w:asciiTheme="minorHAnsi" w:hAnsiTheme="minorHAnsi" w:cstheme="minorHAnsi"/>
-          <w:sz w:val="20"/>
-          <w:szCs w:val="20"/>
-        </w:rPr>
-        <w:t xml:space="preserve">what specific “channels” should be presented to the user on the MDO Hub landing page. The CEH has defined general categories such as “Popular” and “Recently Added” but there is </w:t>
-      </w:r>
-      <w:r>
-        <w:rPr>
-          <w:rFonts w:asciiTheme="minorHAnsi" w:hAnsiTheme="minorHAnsi" w:cstheme="minorHAnsi"/>
-          <w:sz w:val="20"/>
-          <w:szCs w:val="20"/>
-        </w:rPr>
-        <w:t>room</w:t>
-      </w:r>
-      <w:r>
-        <w:rPr>
-          <w:rFonts w:asciiTheme="minorHAnsi" w:hAnsiTheme="minorHAnsi" w:cstheme="minorHAnsi"/>
-          <w:sz w:val="20"/>
-          <w:szCs w:val="20"/>
-        </w:rPr>
-        <w:t xml:space="preserve"> for other</w:t>
-      </w:r>
-      <w:r>
-        <w:rPr>
-          <w:rFonts w:asciiTheme="minorHAnsi" w:hAnsiTheme="minorHAnsi" w:cstheme="minorHAnsi"/>
-          <w:sz w:val="20"/>
-          <w:szCs w:val="20"/>
-        </w:rPr>
-        <w:t xml:space="preserve"> designators that would be specific to MDO. How these are defined and used by the underlying system to present certain content to various users will flow out of research of the most effective MDO training in existence. Decisions made will affect h</w:t>
-      </w:r>
-      <w:r>
-        <w:rPr>
-          <w:rFonts w:asciiTheme="minorHAnsi" w:hAnsiTheme="minorHAnsi" w:cstheme="minorHAnsi"/>
-          <w:sz w:val="20"/>
-          <w:szCs w:val="20"/>
-        </w:rPr>
-        <w:t xml:space="preserve">ow deep </w:t>
-      </w:r>
-      <w:r>
-        <w:rPr>
-          <w:rFonts w:asciiTheme="minorHAnsi" w:hAnsiTheme="minorHAnsi" w:cstheme="minorHAnsi"/>
-          <w:sz w:val="20"/>
-          <w:szCs w:val="20"/>
-        </w:rPr>
-        <w:t>learners delve into domains other than their operational domain.</w:t>
-      </w:r>
-      <w:r>
-        <w:rPr>
-          <w:rFonts w:asciiTheme="minorHAnsi" w:hAnsiTheme="minorHAnsi" w:cstheme="minorHAnsi"/>
-          <w:sz w:val="20"/>
-          <w:szCs w:val="20"/>
-        </w:rPr>
-        <w:t xml:space="preserve"> For example, how much depth does a cyber operator need to be able to understand how to integrate their capabilities with sea or land operations? </w:t>
-      </w:r>
-      <w:r>
-        <w:rPr>
-          <w:rFonts w:asciiTheme="minorHAnsi" w:hAnsiTheme="minorHAnsi" w:cstheme="minorHAnsi"/>
-          <w:sz w:val="20"/>
-          <w:szCs w:val="20"/>
-        </w:rPr>
-        <w:t>This research w</w:t>
-      </w:r>
-      <w:r>
-        <w:rPr>
-          <w:rFonts w:asciiTheme="minorHAnsi" w:hAnsiTheme="minorHAnsi" w:cstheme="minorHAnsi"/>
-          <w:sz w:val="20"/>
-          <w:szCs w:val="20"/>
-        </w:rPr>
-        <w:t>ill answer questions concerning what content should be used in an MDO system vice content that is too detailed and should be moved t</w:t>
-      </w:r>
-      <w:bookmarkStart w:id="3" w:name="_GoBack"/>
-      <w:bookmarkEnd w:id="3"/>
-      <w:r>
-        <w:rPr>
-          <w:rFonts w:asciiTheme="minorHAnsi" w:hAnsiTheme="minorHAnsi" w:cstheme="minorHAnsi"/>
-          <w:sz w:val="20"/>
-          <w:szCs w:val="20"/>
-        </w:rPr>
-        <w:t xml:space="preserve">o a system reserved for a specific domain. </w:t>
-      </w:r>
-    </w:p>
-    <w:p>
-      <w:pPr>
+        <w:t xml:space="preserve"> </w:t>
+      </w:r>
+      <w:r>
+        <w:rPr>
+          <w:rFonts w:asciiTheme="minorHAnsi" w:hAnsiTheme="minorHAnsi" w:cstheme="minorHAnsi"/>
+          <w:sz w:val="20"/>
+          <w:szCs w:val="20"/>
+        </w:rPr>
+        <w:t xml:space="preserve">Additionally, this research question would consider </w:t>
+      </w:r>
+      <w:r>
+        <w:rPr>
+          <w:rFonts w:asciiTheme="minorHAnsi" w:hAnsiTheme="minorHAnsi" w:cstheme="minorHAnsi"/>
+          <w:sz w:val="20"/>
+          <w:szCs w:val="20"/>
+        </w:rPr>
+        <w:t xml:space="preserve">the </w:t>
+      </w:r>
+      <w:r>
+        <w:rPr>
+          <w:rFonts w:asciiTheme="minorHAnsi" w:hAnsiTheme="minorHAnsi" w:cstheme="minorHAnsi"/>
+          <w:sz w:val="20"/>
+          <w:szCs w:val="20"/>
+        </w:rPr>
+        <w:t xml:space="preserve">subjects or tasks </w:t>
+      </w:r>
+      <w:r>
+        <w:rPr>
+          <w:rFonts w:asciiTheme="minorHAnsi" w:hAnsiTheme="minorHAnsi" w:cstheme="minorHAnsi"/>
+          <w:sz w:val="20"/>
+          <w:szCs w:val="20"/>
+        </w:rPr>
+        <w:t>most appropriate for</w:t>
+      </w:r>
+      <w:r>
+        <w:rPr>
+          <w:rFonts w:asciiTheme="minorHAnsi" w:hAnsiTheme="minorHAnsi" w:cstheme="minorHAnsi"/>
+          <w:sz w:val="20"/>
+          <w:szCs w:val="20"/>
+        </w:rPr>
+        <w:t xml:space="preserve"> </w:t>
+      </w:r>
+      <w:r>
+        <w:rPr>
+          <w:rFonts w:asciiTheme="minorHAnsi" w:hAnsiTheme="minorHAnsi" w:cstheme="minorHAnsi"/>
+          <w:sz w:val="20"/>
+          <w:szCs w:val="20"/>
+        </w:rPr>
+        <w:t>KSA Trees</w:t>
+      </w:r>
+      <w:r>
+        <w:rPr>
+          <w:rFonts w:asciiTheme="minorHAnsi" w:hAnsiTheme="minorHAnsi" w:cstheme="minorHAnsi"/>
+          <w:sz w:val="20"/>
+          <w:szCs w:val="20"/>
+        </w:rPr>
+        <w:t xml:space="preserve">. Research opportunities </w:t>
+      </w:r>
+      <w:r>
+        <w:rPr>
+          <w:rFonts w:asciiTheme="minorHAnsi" w:hAnsiTheme="minorHAnsi" w:cstheme="minorHAnsi"/>
+          <w:sz w:val="20"/>
+          <w:szCs w:val="20"/>
+        </w:rPr>
+        <w:t>exist to test the response from DoD personnel</w:t>
+      </w:r>
+      <w:r>
+        <w:rPr>
+          <w:rFonts w:asciiTheme="minorHAnsi" w:hAnsiTheme="minorHAnsi" w:cstheme="minorHAnsi"/>
+          <w:sz w:val="20"/>
+          <w:szCs w:val="20"/>
+        </w:rPr>
+        <w:t xml:space="preserve"> </w:t>
+      </w:r>
+      <w:r>
+        <w:rPr>
+          <w:rFonts w:asciiTheme="minorHAnsi" w:hAnsiTheme="minorHAnsi" w:cstheme="minorHAnsi"/>
+          <w:sz w:val="20"/>
+          <w:szCs w:val="20"/>
+        </w:rPr>
+        <w:t xml:space="preserve">from multiple domains and services to various </w:t>
+      </w:r>
+      <w:r>
+        <w:rPr>
+          <w:rFonts w:asciiTheme="minorHAnsi" w:hAnsiTheme="minorHAnsi" w:cstheme="minorHAnsi"/>
+          <w:sz w:val="20"/>
+          <w:szCs w:val="20"/>
+        </w:rPr>
+        <w:t>elements of the MDO Hub</w:t>
+      </w:r>
+      <w:r>
+        <w:rPr>
+          <w:rFonts w:asciiTheme="minorHAnsi" w:hAnsiTheme="minorHAnsi" w:cstheme="minorHAnsi"/>
+          <w:sz w:val="20"/>
+          <w:szCs w:val="20"/>
+        </w:rPr>
+        <w:t>.</w:t>
+      </w:r>
+      <w:r>
+        <w:rPr>
+          <w:rFonts w:asciiTheme="minorHAnsi" w:hAnsiTheme="minorHAnsi" w:cstheme="minorHAnsi"/>
+          <w:sz w:val="20"/>
+          <w:szCs w:val="20"/>
+        </w:rPr>
+        <w:t xml:space="preserve"> </w:t>
+      </w:r>
+      <w:r>
+        <w:rPr>
+          <w:rFonts w:asciiTheme="minorHAnsi" w:hAnsiTheme="minorHAnsi" w:cstheme="minorHAnsi"/>
+          <w:sz w:val="20"/>
+          <w:szCs w:val="20"/>
+        </w:rPr>
+        <w:t>User preferences, content views, the order content is consumed, and perceived usefulness would provide insight into the most effective content.</w:t>
+      </w:r>
+      <w:r>
+        <w:rPr>
+          <w:rFonts w:asciiTheme="minorHAnsi" w:hAnsiTheme="minorHAnsi" w:cstheme="minorHAnsi"/>
+          <w:sz w:val="20"/>
+          <w:szCs w:val="20"/>
+        </w:rPr>
+        <w:t xml:space="preserve"> </w:t>
+      </w:r>
+      <w:r>
+        <w:rPr>
+          <w:rFonts w:asciiTheme="minorHAnsi" w:hAnsiTheme="minorHAnsi" w:cstheme="minorHAnsi"/>
+          <w:sz w:val="20"/>
+          <w:szCs w:val="20"/>
+        </w:rPr>
+        <w:t xml:space="preserve">Research in this area could explore the best way to integrate the MDC2 Card Game into MDO education and the perceived value of the serious game from different communities. </w:t>
+      </w:r>
+    </w:p>
+    <w:p>
+      <w:pPr>
+        <w:pStyle w:val="ListParagraph"/>
         <w:rPr>
           <w:rFonts w:asciiTheme="minorHAnsi" w:hAnsiTheme="minorHAnsi" w:cstheme="minorHAnsi"/>
           <w:sz w:val="20"/>
@@ -7383,11 +7782,52 @@
           <w:sz w:val="20"/>
           <w:szCs w:val="20"/>
         </w:rPr>
-        <w:t>What efforts are needed to spark collaboration on solutions for defensive MDO, specifically base defense?</w:t>
-      </w:r>
-      <w:r>
-        <w:rPr>
-          <w:rFonts w:asciiTheme="minorHAnsi" w:hAnsiTheme="minorHAnsi" w:cstheme="minorHAnsi"/>
+        <w:t xml:space="preserve">How </w:t>
+      </w:r>
+      <w:r>
+        <w:rPr>
+          <w:rFonts w:asciiTheme="minorHAnsi" w:hAnsiTheme="minorHAnsi" w:cstheme="minorHAnsi"/>
+          <w:sz w:val="20"/>
+          <w:szCs w:val="20"/>
+        </w:rPr>
+        <w:t>should the MDO Hub be o</w:t>
+      </w:r>
+      <w:r>
+        <w:rPr>
+          <w:rFonts w:asciiTheme="minorHAnsi" w:hAnsiTheme="minorHAnsi" w:cstheme="minorHAnsi"/>
+          <w:sz w:val="20"/>
+          <w:szCs w:val="20"/>
+        </w:rPr>
+        <w:t>rganiz</w:t>
+      </w:r>
+      <w:r>
+        <w:rPr>
+          <w:rFonts w:asciiTheme="minorHAnsi" w:hAnsiTheme="minorHAnsi" w:cstheme="minorHAnsi"/>
+          <w:sz w:val="20"/>
+          <w:szCs w:val="20"/>
+        </w:rPr>
+        <w:t>ed and s</w:t>
+      </w:r>
+      <w:r>
+        <w:rPr>
+          <w:rFonts w:asciiTheme="minorHAnsi" w:hAnsiTheme="minorHAnsi" w:cstheme="minorHAnsi"/>
+          <w:sz w:val="20"/>
+          <w:szCs w:val="20"/>
+        </w:rPr>
+        <w:t>tructure</w:t>
+      </w:r>
+      <w:r>
+        <w:rPr>
+          <w:rFonts w:asciiTheme="minorHAnsi" w:hAnsiTheme="minorHAnsi" w:cstheme="minorHAnsi"/>
+          <w:sz w:val="20"/>
+          <w:szCs w:val="20"/>
+        </w:rPr>
+        <w:t>d?</w:t>
+      </w:r>
+      <w:r>
+        <w:rPr>
+          <w:rFonts w:asciiTheme="minorHAnsi" w:hAnsiTheme="minorHAnsi" w:cstheme="minorHAnsi"/>
+          <w:b/>
           <w:sz w:val="20"/>
           <w:szCs w:val="20"/>
         </w:rPr>
@@ -7399,47 +7839,79 @@
           <w:sz w:val="20"/>
           <w:szCs w:val="20"/>
         </w:rPr>
-        <w:t xml:space="preserve">The AF Chief of Staff has </w:t>
-      </w:r>
-      <w:r>
-        <w:rPr>
-          <w:rFonts w:asciiTheme="minorHAnsi" w:hAnsiTheme="minorHAnsi" w:cstheme="minorHAnsi"/>
-          <w:sz w:val="20"/>
-          <w:szCs w:val="20"/>
-        </w:rPr>
-        <w:t>d</w:t>
-      </w:r>
-      <w:r>
-        <w:rPr>
-          <w:rFonts w:asciiTheme="minorHAnsi" w:hAnsiTheme="minorHAnsi" w:cstheme="minorHAnsi"/>
-          <w:sz w:val="20"/>
-          <w:szCs w:val="20"/>
-        </w:rPr>
-        <w:t>escribed the benefits of MDC2 as</w:t>
-      </w:r>
-      <w:r>
-        <w:rPr>
-          <w:rFonts w:asciiTheme="minorHAnsi" w:hAnsiTheme="minorHAnsi" w:cstheme="minorHAnsi"/>
-          <w:sz w:val="20"/>
-          <w:szCs w:val="20"/>
-        </w:rPr>
-        <w:t xml:space="preserve"> overwhelming enemy forces by executing operations for multiple domains at a speed at which they cannot react quickly enough. However, more research is needed to best implement MDO in the arena of military base defense. Military establishments may face coordinated threats from multiple domains and must be ready to respond. </w:t>
-      </w:r>
-      <w:r>
-        <w:rPr>
-          <w:rFonts w:asciiTheme="minorHAnsi" w:hAnsiTheme="minorHAnsi" w:cstheme="minorHAnsi"/>
-          <w:sz w:val="20"/>
-          <w:szCs w:val="20"/>
-        </w:rPr>
-        <w:t>Future research in this area could identify key transformations that bring together air, cyber, and physical defense organizations to examine defensive</w:t>
-      </w:r>
-      <w:r>
-        <w:rPr>
-          <w:rFonts w:asciiTheme="minorHAnsi" w:hAnsiTheme="minorHAnsi" w:cstheme="minorHAnsi"/>
-          <w:sz w:val="20"/>
-          <w:szCs w:val="20"/>
-        </w:rPr>
-        <w:t xml:space="preserve"> MDO on a micro-level. Timing of this research could prove beneficial as the USAF is in the midst of deploying mission defense teams across the force to focus on local installation and critical mission defense.</w:t>
+        <w:t xml:space="preserve">This research questions would explore </w:t>
+      </w:r>
+      <w:r>
+        <w:rPr>
+          <w:rFonts w:asciiTheme="minorHAnsi" w:hAnsiTheme="minorHAnsi" w:cstheme="minorHAnsi"/>
+          <w:sz w:val="20"/>
+          <w:szCs w:val="20"/>
+        </w:rPr>
+        <w:t xml:space="preserve">what specific “channels” should be presented to the user on the MDO Hub landing page. The CEH has defined general categories such as “Popular” and “Recently Added” but there is </w:t>
+      </w:r>
+      <w:r>
+        <w:rPr>
+          <w:rFonts w:asciiTheme="minorHAnsi" w:hAnsiTheme="minorHAnsi" w:cstheme="minorHAnsi"/>
+          <w:sz w:val="20"/>
+          <w:szCs w:val="20"/>
+        </w:rPr>
+        <w:t>room</w:t>
+      </w:r>
+      <w:r>
+        <w:rPr>
+          <w:rFonts w:asciiTheme="minorHAnsi" w:hAnsiTheme="minorHAnsi" w:cstheme="minorHAnsi"/>
+          <w:sz w:val="20"/>
+          <w:szCs w:val="20"/>
+        </w:rPr>
+        <w:t xml:space="preserve"> for other</w:t>
+      </w:r>
+      <w:r>
+        <w:rPr>
+          <w:rFonts w:asciiTheme="minorHAnsi" w:hAnsiTheme="minorHAnsi" w:cstheme="minorHAnsi"/>
+          <w:sz w:val="20"/>
+          <w:szCs w:val="20"/>
+        </w:rPr>
+        <w:t xml:space="preserve"> designators that would be specific to MDO. How these are defined and used by the underlying system to present certain content to various users will flow out of research of the most effective MDO training in existence. Decisions made will affect h</w:t>
+      </w:r>
+      <w:r>
+        <w:rPr>
+          <w:rFonts w:asciiTheme="minorHAnsi" w:hAnsiTheme="minorHAnsi" w:cstheme="minorHAnsi"/>
+          <w:sz w:val="20"/>
+          <w:szCs w:val="20"/>
+        </w:rPr>
+        <w:t xml:space="preserve">ow deep </w:t>
+      </w:r>
+      <w:r>
+        <w:rPr>
+          <w:rFonts w:asciiTheme="minorHAnsi" w:hAnsiTheme="minorHAnsi" w:cstheme="minorHAnsi"/>
+          <w:sz w:val="20"/>
+          <w:szCs w:val="20"/>
+        </w:rPr>
+        <w:t>learners delve into domains other than their operational domain.</w:t>
+      </w:r>
+      <w:r>
+        <w:rPr>
+          <w:rFonts w:asciiTheme="minorHAnsi" w:hAnsiTheme="minorHAnsi" w:cstheme="minorHAnsi"/>
+          <w:sz w:val="20"/>
+          <w:szCs w:val="20"/>
+        </w:rPr>
+        <w:t xml:space="preserve"> For example, how much depth does a cyber operator need to be able to understand how to integrate their capabilities with sea or land operations? </w:t>
+      </w:r>
+      <w:r>
+        <w:rPr>
+          <w:rFonts w:asciiTheme="minorHAnsi" w:hAnsiTheme="minorHAnsi" w:cstheme="minorHAnsi"/>
+          <w:sz w:val="20"/>
+          <w:szCs w:val="20"/>
+        </w:rPr>
+        <w:t>This research w</w:t>
+      </w:r>
+      <w:r>
+        <w:rPr>
+          <w:rFonts w:asciiTheme="minorHAnsi" w:hAnsiTheme="minorHAnsi" w:cstheme="minorHAnsi"/>
+          <w:sz w:val="20"/>
+          <w:szCs w:val="20"/>
+        </w:rPr>
+        <w:t xml:space="preserve">ill answer questions concerning what content should be used in an MDO system vice content that is too detailed and should be moved to a system reserved for a specific domain. </w:t>
       </w:r>
     </w:p>
     <w:p>
@@ -7456,7 +7928,7 @@
         <w:pStyle w:val="ListParagraph"/>
         <w:numPr>
           <w:ilvl w:val="0"/>
-          <w:numId w:val="20"/>
+          <w:numId w:val="19"/>
         </w:numPr>
         <w:rPr>
           <w:rFonts w:asciiTheme="minorHAnsi" w:hAnsiTheme="minorHAnsi" w:cstheme="minorHAnsi"/>
@@ -7470,7 +7942,79 @@
           <w:sz w:val="20"/>
           <w:szCs w:val="20"/>
         </w:rPr>
-        <w:t>I like how you ended with open questions.  Tailor these to your specific thesis research!  If you can swing it, sketch out your thoughts on what you will do and how you will evaluate these questions for your experiment.  You’re not bound to do these things, but the goal is to elicit feedback from the conference.</w:t>
+        <w:t xml:space="preserve">What efforts are needed to </w:t>
+      </w:r>
+      <w:r>
+        <w:rPr>
+          <w:rFonts w:asciiTheme="minorHAnsi" w:hAnsiTheme="minorHAnsi" w:cstheme="minorHAnsi"/>
+          <w:sz w:val="20"/>
+          <w:szCs w:val="20"/>
+        </w:rPr>
+        <w:t>bolster</w:t>
+      </w:r>
+      <w:r>
+        <w:rPr>
+          <w:rFonts w:asciiTheme="minorHAnsi" w:hAnsiTheme="minorHAnsi" w:cstheme="minorHAnsi"/>
+          <w:sz w:val="20"/>
+          <w:szCs w:val="20"/>
+        </w:rPr>
+        <w:t xml:space="preserve"> collaboration on solutions for defensive MDO, specifically base defense?</w:t>
+      </w:r>
+      <w:r>
+        <w:rPr>
+          <w:rFonts w:asciiTheme="minorHAnsi" w:hAnsiTheme="minorHAnsi" w:cstheme="minorHAnsi"/>
+          <w:sz w:val="20"/>
+          <w:szCs w:val="20"/>
+        </w:rPr>
+        <w:t xml:space="preserve"> </w:t>
+      </w:r>
+      <w:r>
+        <w:rPr>
+          <w:rFonts w:asciiTheme="minorHAnsi" w:hAnsiTheme="minorHAnsi" w:cstheme="minorHAnsi"/>
+          <w:sz w:val="20"/>
+          <w:szCs w:val="20"/>
+        </w:rPr>
+        <w:t xml:space="preserve">The AF Chief of Staff has </w:t>
+      </w:r>
+      <w:r>
+        <w:rPr>
+          <w:rFonts w:asciiTheme="minorHAnsi" w:hAnsiTheme="minorHAnsi" w:cstheme="minorHAnsi"/>
+          <w:sz w:val="20"/>
+          <w:szCs w:val="20"/>
+        </w:rPr>
+        <w:t>d</w:t>
+      </w:r>
+      <w:r>
+        <w:rPr>
+          <w:rFonts w:asciiTheme="minorHAnsi" w:hAnsiTheme="minorHAnsi" w:cstheme="minorHAnsi"/>
+          <w:sz w:val="20"/>
+          <w:szCs w:val="20"/>
+        </w:rPr>
+        <w:t>escribed the benefits of MDC2 as</w:t>
+      </w:r>
+      <w:r>
+        <w:rPr>
+          <w:rFonts w:asciiTheme="minorHAnsi" w:hAnsiTheme="minorHAnsi" w:cstheme="minorHAnsi"/>
+          <w:sz w:val="20"/>
+          <w:szCs w:val="20"/>
+        </w:rPr>
+        <w:t xml:space="preserve"> overwhelming enemy forces by executing operations for multiple domains at a speed at which they cannot react quickly enough. However, more research is needed to best implement MDO in the arena of military base defense. Military establishments may face coordinated threats from multiple domains and must be ready to respond. </w:t>
+      </w:r>
+      <w:r>
+        <w:rPr>
+          <w:rFonts w:asciiTheme="minorHAnsi" w:hAnsiTheme="minorHAnsi" w:cstheme="minorHAnsi"/>
+          <w:sz w:val="20"/>
+          <w:szCs w:val="20"/>
+        </w:rPr>
+        <w:t>Future research in this area could identify key transformations that bring together air, cyber, and physical defense organizations to examine defensive</w:t>
+      </w:r>
+      <w:r>
+        <w:rPr>
+          <w:rFonts w:asciiTheme="minorHAnsi" w:hAnsiTheme="minorHAnsi" w:cstheme="minorHAnsi"/>
+          <w:sz w:val="20"/>
+          <w:szCs w:val="20"/>
+        </w:rPr>
+        <w:t xml:space="preserve"> MDO on a micro-level. Timing of this research could prove beneficial as the USAF is in the midst of deploying mission defense teams across the force to focus on local installation and critical mission defense.</w:t>
       </w:r>
     </w:p>
     <w:p>
@@ -7485,23 +8029,7 @@
     </w:p>
     <w:p>
       <w:pPr>
-        <w:rPr>
-          <w:rFonts w:asciiTheme="minorHAnsi" w:hAnsiTheme="minorHAnsi" w:cstheme="minorHAnsi"/>
-          <w:sz w:val="20"/>
-          <w:szCs w:val="20"/>
-        </w:rPr>
-      </w:pPr>
-      <w:r>
-        <w:rPr>
-          <w:rFonts w:asciiTheme="minorHAnsi" w:hAnsiTheme="minorHAnsi" w:cstheme="minorHAnsi"/>
-          <w:sz w:val="20"/>
-          <w:szCs w:val="20"/>
-        </w:rPr>
-        <w:t xml:space="preserve">What an MDO specific Topic Map and KSA Trees increase user engagement? What is the effect of a serious game in MDO education of DoD personnel? </w:t>
-      </w:r>
-    </w:p>
-    <w:p>
-      <w:pPr>
+        <w:pStyle w:val="ListParagraph"/>
         <w:rPr>
           <w:rFonts w:asciiTheme="minorHAnsi" w:hAnsiTheme="minorHAnsi" w:cstheme="minorHAnsi"/>
           <w:sz w:val="20"/>
@@ -7624,16 +8152,7 @@
           <w:sz w:val="20"/>
           <w:szCs w:val="20"/>
         </w:rPr>
-        <w:t xml:space="preserve"> education and training content to enable the </w:t>
-      </w:r>
-      <w:r>
-        <w:rPr>
-          <w:rFonts w:asciiTheme="minorHAnsi" w:hAnsiTheme="minorHAnsi" w:cstheme="minorHAnsi"/>
-          <w:sz w:val="20"/>
-          <w:szCs w:val="20"/>
-        </w:rPr>
-        <w:lastRenderedPageBreak/>
-        <w:t>development of large populations to help prepare them to adapt to</w:t>
+        <w:t xml:space="preserve"> education and training content to enable the development of large populations to help prepare them to adapt to</w:t>
       </w:r>
       <w:r>
         <w:rPr>
@@ -8797,6 +9316,7 @@
           <w:sz w:val="20"/>
           <w:szCs w:val="20"/>
         </w:rPr>
+        <w:lastRenderedPageBreak/>
         <w:t>Pomerleau</w:t>
       </w:r>
       <w:proofErr w:type="spellEnd"/>
@@ -9106,7 +9626,6 @@
           <w:sz w:val="20"/>
           <w:szCs w:val="20"/>
         </w:rPr>
-        <w:lastRenderedPageBreak/>
         <w:t xml:space="preserve">Roberson, D.L., Stafford, M.C. (2017) </w:t>
       </w:r>
       <w:r>
@@ -9412,6 +9931,109 @@
           <w:szCs w:val="20"/>
         </w:rPr>
       </w:pPr>
+      <w:proofErr w:type="spellStart"/>
+      <w:r>
+        <w:rPr>
+          <w:rFonts w:asciiTheme="minorHAnsi" w:hAnsiTheme="minorHAnsi" w:cstheme="minorHAnsi"/>
+          <w:sz w:val="20"/>
+          <w:szCs w:val="20"/>
+        </w:rPr>
+        <w:t>Koivisto</w:t>
+      </w:r>
+      <w:proofErr w:type="spellEnd"/>
+      <w:r>
+        <w:rPr>
+          <w:rFonts w:asciiTheme="minorHAnsi" w:hAnsiTheme="minorHAnsi" w:cstheme="minorHAnsi"/>
+          <w:sz w:val="20"/>
+          <w:szCs w:val="20"/>
+        </w:rPr>
+        <w:t>, J</w:t>
+      </w:r>
+      <w:r>
+        <w:rPr>
+          <w:rFonts w:asciiTheme="minorHAnsi" w:hAnsiTheme="minorHAnsi" w:cstheme="minorHAnsi"/>
+          <w:sz w:val="20"/>
+          <w:szCs w:val="20"/>
+        </w:rPr>
+        <w:t>.</w:t>
+      </w:r>
+      <w:r>
+        <w:rPr>
+          <w:rFonts w:asciiTheme="minorHAnsi" w:hAnsiTheme="minorHAnsi" w:cstheme="minorHAnsi"/>
+          <w:sz w:val="20"/>
+          <w:szCs w:val="20"/>
+        </w:rPr>
+        <w:t xml:space="preserve"> and </w:t>
+      </w:r>
+      <w:proofErr w:type="spellStart"/>
+      <w:r>
+        <w:rPr>
+          <w:rFonts w:asciiTheme="minorHAnsi" w:hAnsiTheme="minorHAnsi" w:cstheme="minorHAnsi"/>
+          <w:sz w:val="20"/>
+          <w:szCs w:val="20"/>
+        </w:rPr>
+        <w:t>Hamari</w:t>
+      </w:r>
+      <w:proofErr w:type="spellEnd"/>
+      <w:r>
+        <w:rPr>
+          <w:rFonts w:asciiTheme="minorHAnsi" w:hAnsiTheme="minorHAnsi" w:cstheme="minorHAnsi"/>
+          <w:sz w:val="20"/>
+          <w:szCs w:val="20"/>
+        </w:rPr>
+        <w:t xml:space="preserve"> J. (2019)</w:t>
+      </w:r>
+      <w:r>
+        <w:rPr>
+          <w:rFonts w:asciiTheme="minorHAnsi" w:hAnsiTheme="minorHAnsi" w:cstheme="minorHAnsi"/>
+          <w:sz w:val="20"/>
+          <w:szCs w:val="20"/>
+        </w:rPr>
+        <w:t xml:space="preserve"> “The Rise of Motivational Information Systems: A Review of Gamification Research.” </w:t>
+      </w:r>
+      <w:r>
+        <w:rPr>
+          <w:rFonts w:asciiTheme="minorHAnsi" w:hAnsiTheme="minorHAnsi" w:cstheme="minorHAnsi"/>
+          <w:i/>
+          <w:sz w:val="20"/>
+          <w:szCs w:val="20"/>
+        </w:rPr>
+        <w:t>International Journal of Information Management</w:t>
+      </w:r>
+      <w:r>
+        <w:rPr>
+          <w:rFonts w:asciiTheme="minorHAnsi" w:hAnsiTheme="minorHAnsi" w:cstheme="minorHAnsi"/>
+          <w:sz w:val="20"/>
+          <w:szCs w:val="20"/>
+        </w:rPr>
+        <w:t xml:space="preserve"> 45: 191–210.</w:t>
+      </w:r>
+      <w:r>
+        <w:rPr>
+          <w:rFonts w:asciiTheme="minorHAnsi" w:hAnsiTheme="minorHAnsi" w:cstheme="minorHAnsi"/>
+          <w:sz w:val="20"/>
+          <w:szCs w:val="20"/>
+        </w:rPr>
+        <w:t xml:space="preserve"> </w:t>
+      </w:r>
+      <w:proofErr w:type="gramStart"/>
+      <w:r>
+        <w:rPr>
+          <w:rFonts w:asciiTheme="minorHAnsi" w:hAnsiTheme="minorHAnsi" w:cstheme="minorHAnsi"/>
+          <w:sz w:val="20"/>
+          <w:szCs w:val="20"/>
+        </w:rPr>
+        <w:t>doi:10.1016/j.ijinfomgt</w:t>
+      </w:r>
+      <w:proofErr w:type="gramEnd"/>
+      <w:r>
+        <w:rPr>
+          <w:rFonts w:asciiTheme="minorHAnsi" w:hAnsiTheme="minorHAnsi" w:cstheme="minorHAnsi"/>
+          <w:sz w:val="20"/>
+          <w:szCs w:val="20"/>
+        </w:rPr>
+        <w:t>.2018.10.013.</w:t>
+      </w:r>
     </w:p>
     <w:p>
       <w:pPr>
@@ -9519,7 +10141,7 @@
 
 <file path=word/comments.xml><?xml version="1.0" encoding="utf-8"?>
 <w:comments xmlns:wpc="http://schemas.microsoft.com/office/word/2010/wordprocessingCanvas" xmlns:cx="http://schemas.microsoft.com/office/drawing/2014/chartex" xmlns:cx1="http://schemas.microsoft.com/office/drawing/2015/9/8/chartex" xmlns:cx2="http://schemas.microsoft.com/office/drawing/2015/10/21/chartex" xmlns:cx3="http://schemas.microsoft.com/office/drawing/2016/5/9/chartex" xmlns:cx4="http://schemas.microsoft.com/office/drawing/2016/5/10/chartex" xmlns:cx5="http://schemas.microsoft.com/office/drawing/2016/5/11/chartex" xmlns:cx6="http://schemas.microsoft.com/office/drawing/2016/5/12/chartex" xmlns:cx7="http://schemas.microsoft.com/office/drawing/2016/5/13/chartex" xmlns:cx8="http://schemas.microsoft.com/office/drawing/2016/5/14/chartex" xmlns:mc="http://schemas.openxmlformats.org/markup-compatibility/2006" xmlns:aink="http://schemas.microsoft.com/office/drawing/2016/ink" xmlns:am3d="http://schemas.microsoft.com/office/drawing/2017/model3d" xmlns:o="urn:schemas-microsoft-com:office:office" xmlns:r="http://schemas.openxmlformats.org/officeDocument/2006/relationships" xmlns:m="http://schemas.openxmlformats.org/officeDocument/2006/math" xmlns:v="urn:schemas-microsoft-com:vml" xmlns:wp14="http://schemas.microsoft.com/office/word/2010/wordprocessingDrawing" xmlns:wp="http://schemas.openxmlformats.org/drawingml/2006/wordprocessingDrawing" xmlns:w10="urn:schemas-microsoft-com:office:word" xmlns:w="http://schemas.openxmlformats.org/wordprocessingml/2006/main" xmlns:w14="http://schemas.microsoft.com/office/word/2010/wordml" xmlns:w15="http://schemas.microsoft.com/office/word/2012/wordml" xmlns:w16cid="http://schemas.microsoft.com/office/word/2016/wordml/cid" xmlns:w16se="http://schemas.microsoft.com/office/word/2015/wordml/symex" xmlns:wpg="http://schemas.microsoft.com/office/word/2010/wordprocessingGroup" xmlns:wpi="http://schemas.microsoft.com/office/word/2010/wordprocessingInk" xmlns:wne="http://schemas.microsoft.com/office/word/2006/wordml" xmlns:wps="http://schemas.microsoft.com/office/word/2010/wordprocessingShape" mc:Ignorable="w14 w15 w16se w16cid wp14">
-  <w:comment w:id="0" w:author="Flack, Nathaniel W Capt USAF AETC AFIT/ENG" w:date="2019-01-15T15:55:00Z" w:initials="FNWCUAA">
+  <w:comment w:id="0" w:author="Flack, Nathaniel Wesley" w:date="2019-01-16T09:35:00Z" w:initials="FNW">
     <w:p>
       <w:pPr>
         <w:pStyle w:val="CommentText"/>
@@ -9531,39 +10153,15 @@
         <w:annotationRef/>
       </w:r>
       <w:r>
-        <w:t>What is my point? Need to expand this paragraph.</w:t>
-      </w:r>
-    </w:p>
-  </w:comment>
-  <w:comment w:id="1" w:author="Flack, Nathaniel W Capt USAF AETC AFIT/ENG" w:date="2019-01-15T15:58:00Z" w:initials="FNWCUAA">
-    <w:p>
-      <w:pPr>
-        <w:pStyle w:val="CommentText"/>
-      </w:pPr>
-      <w:r>
-        <w:rPr>
-          <w:rStyle w:val="CommentReference"/>
-        </w:rPr>
-        <w:annotationRef/>
-      </w:r>
-      <w:r>
-        <w:t>Try to express that the topic map reveals gaps in the participants’ knowledge. This motivates the learner to take a moment and learn it, similar to Wikipedia.</w:t>
-      </w:r>
-    </w:p>
-  </w:comment>
-  <w:comment w:id="2" w:author="Flack, Nathaniel W Capt USAF AETC AFIT/ENG" w:date="2019-01-15T15:59:00Z" w:initials="FNWCUAA">
-    <w:p>
-      <w:pPr>
-        <w:pStyle w:val="CommentText"/>
-      </w:pPr>
-      <w:r>
-        <w:rPr>
-          <w:rStyle w:val="CommentReference"/>
-        </w:rPr>
-        <w:annotationRef/>
-      </w:r>
-      <w:r>
-        <w:t>Will KSA trees work for MDO?</w:t>
+        <w:t xml:space="preserve">Need to add </w:t>
+      </w:r>
+      <w:proofErr w:type="spellStart"/>
+      <w:r>
+        <w:t>Tomcho’s</w:t>
+      </w:r>
+      <w:proofErr w:type="spellEnd"/>
+      <w:r>
+        <w:t xml:space="preserve"> research</w:t>
       </w:r>
     </w:p>
   </w:comment>
@@ -9572,17 +10170,13 @@
 
 <file path=word/commentsExtended.xml><?xml version="1.0" encoding="utf-8"?>
 <w15:commentsEx xmlns:wpc="http://schemas.microsoft.com/office/word/2010/wordprocessingCanvas" xmlns:cx="http://schemas.microsoft.com/office/drawing/2014/chartex" xmlns:cx1="http://schemas.microsoft.com/office/drawing/2015/9/8/chartex" xmlns:cx2="http://schemas.microsoft.com/office/drawing/2015/10/21/chartex" xmlns:cx3="http://schemas.microsoft.com/office/drawing/2016/5/9/chartex" xmlns:cx4="http://schemas.microsoft.com/office/drawing/2016/5/10/chartex" xmlns:cx5="http://schemas.microsoft.com/office/drawing/2016/5/11/chartex" xmlns:cx6="http://schemas.microsoft.com/office/drawing/2016/5/12/chartex" xmlns:cx7="http://schemas.microsoft.com/office/drawing/2016/5/13/chartex" xmlns:cx8="http://schemas.microsoft.com/office/drawing/2016/5/14/chartex" xmlns:mc="http://schemas.openxmlformats.org/markup-compatibility/2006" xmlns:aink="http://schemas.microsoft.com/office/drawing/2016/ink" xmlns:am3d="http://schemas.microsoft.com/office/drawing/2017/model3d" xmlns:o="urn:schemas-microsoft-com:office:office" xmlns:r="http://schemas.openxmlformats.org/officeDocument/2006/relationships" xmlns:m="http://schemas.openxmlformats.org/officeDocument/2006/math" xmlns:v="urn:schemas-microsoft-com:vml" xmlns:wp14="http://schemas.microsoft.com/office/word/2010/wordprocessingDrawing" xmlns:wp="http://schemas.openxmlformats.org/drawingml/2006/wordprocessingDrawing" xmlns:w10="urn:schemas-microsoft-com:office:word" xmlns:w="http://schemas.openxmlformats.org/wordprocessingml/2006/main" xmlns:w14="http://schemas.microsoft.com/office/word/2010/wordml" xmlns:w15="http://schemas.microsoft.com/office/word/2012/wordml" xmlns:w16cid="http://schemas.microsoft.com/office/word/2016/wordml/cid" xmlns:w16se="http://schemas.microsoft.com/office/word/2015/wordml/symex" xmlns:wpg="http://schemas.microsoft.com/office/word/2010/wordprocessingGroup" xmlns:wpi="http://schemas.microsoft.com/office/word/2010/wordprocessingInk" xmlns:wne="http://schemas.microsoft.com/office/word/2006/wordml" xmlns:wps="http://schemas.microsoft.com/office/word/2010/wordprocessingShape" mc:Ignorable="w14 w15 w16se w16cid wp14">
-  <w15:commentEx w15:paraId="46B9EE51" w15:done="0"/>
-  <w15:commentEx w15:paraId="592ACF4B" w15:done="0"/>
-  <w15:commentEx w15:paraId="0A5BEED3" w15:done="0"/>
+  <w15:commentEx w15:paraId="01C5ED89" w15:done="0"/>
 </w15:commentsEx>
 </file>
 
 <file path=word/commentsIds.xml><?xml version="1.0" encoding="utf-8"?>
 <w16cid:commentsIds xmlns:wpc="http://schemas.microsoft.com/office/word/2010/wordprocessingCanvas" xmlns:cx="http://schemas.microsoft.com/office/drawing/2014/chartex" xmlns:cx1="http://schemas.microsoft.com/office/drawing/2015/9/8/chartex" xmlns:cx2="http://schemas.microsoft.com/office/drawing/2015/10/21/chartex" xmlns:cx3="http://schemas.microsoft.com/office/drawing/2016/5/9/chartex" xmlns:cx4="http://schemas.microsoft.com/office/drawing/2016/5/10/chartex" xmlns:cx5="http://schemas.microsoft.com/office/drawing/2016/5/11/chartex" xmlns:cx6="http://schemas.microsoft.com/office/drawing/2016/5/12/chartex" xmlns:cx7="http://schemas.microsoft.com/office/drawing/2016/5/13/chartex" xmlns:cx8="http://schemas.microsoft.com/office/drawing/2016/5/14/chartex" xmlns:mc="http://schemas.openxmlformats.org/markup-compatibility/2006" xmlns:aink="http://schemas.microsoft.com/office/drawing/2016/ink" xmlns:am3d="http://schemas.microsoft.com/office/drawing/2017/model3d" xmlns:o="urn:schemas-microsoft-com:office:office" xmlns:r="http://schemas.openxmlformats.org/officeDocument/2006/relationships" xmlns:m="http://schemas.openxmlformats.org/officeDocument/2006/math" xmlns:v="urn:schemas-microsoft-com:vml" xmlns:wp14="http://schemas.microsoft.com/office/word/2010/wordprocessingDrawing" xmlns:wp="http://schemas.openxmlformats.org/drawingml/2006/wordprocessingDrawing" xmlns:w10="urn:schemas-microsoft-com:office:word" xmlns:w="http://schemas.openxmlformats.org/wordprocessingml/2006/main" xmlns:w14="http://schemas.microsoft.com/office/word/2010/wordml" xmlns:w15="http://schemas.microsoft.com/office/word/2012/wordml" xmlns:w16cid="http://schemas.microsoft.com/office/word/2016/wordml/cid" xmlns:w16se="http://schemas.microsoft.com/office/word/2015/wordml/symex" xmlns:wpg="http://schemas.microsoft.com/office/word/2010/wordprocessingGroup" xmlns:wpi="http://schemas.microsoft.com/office/word/2010/wordprocessingInk" xmlns:wne="http://schemas.microsoft.com/office/word/2006/wordml" xmlns:wps="http://schemas.microsoft.com/office/word/2010/wordprocessingShape" mc:Ignorable="w14 w15 w16se w16cid wp14">
-  <w16cid:commentId w16cid:paraId="46B9EE51" w16cid:durableId="1FE8B497"/>
-  <w16cid:commentId w16cid:paraId="592ACF4B" w16cid:durableId="1FE8B498"/>
-  <w16cid:commentId w16cid:paraId="0A5BEED3" w16cid:durableId="1FE8B499"/>
+  <w16cid:commentId w16cid:paraId="01C5ED89" w16cid:durableId="1FE9794D"/>
 </w16cid:commentsIds>
 </file>
 
@@ -10993,8 +11587,8 @@
 
 <file path=word/people.xml><?xml version="1.0" encoding="utf-8"?>
 <w15:people xmlns:wpc="http://schemas.microsoft.com/office/word/2010/wordprocessingCanvas" xmlns:cx="http://schemas.microsoft.com/office/drawing/2014/chartex" xmlns:cx1="http://schemas.microsoft.com/office/drawing/2015/9/8/chartex" xmlns:cx2="http://schemas.microsoft.com/office/drawing/2015/10/21/chartex" xmlns:cx3="http://schemas.microsoft.com/office/drawing/2016/5/9/chartex" xmlns:cx4="http://schemas.microsoft.com/office/drawing/2016/5/10/chartex" xmlns:cx5="http://schemas.microsoft.com/office/drawing/2016/5/11/chartex" xmlns:cx6="http://schemas.microsoft.com/office/drawing/2016/5/12/chartex" xmlns:cx7="http://schemas.microsoft.com/office/drawing/2016/5/13/chartex" xmlns:cx8="http://schemas.microsoft.com/office/drawing/2016/5/14/chartex" xmlns:mc="http://schemas.openxmlformats.org/markup-compatibility/2006" xmlns:aink="http://schemas.microsoft.com/office/drawing/2016/ink" xmlns:am3d="http://schemas.microsoft.com/office/drawing/2017/model3d" xmlns:o="urn:schemas-microsoft-com:office:office" xmlns:r="http://schemas.openxmlformats.org/officeDocument/2006/relationships" xmlns:m="http://schemas.openxmlformats.org/officeDocument/2006/math" xmlns:v="urn:schemas-microsoft-com:vml" xmlns:wp14="http://schemas.microsoft.com/office/word/2010/wordprocessingDrawing" xmlns:wp="http://schemas.openxmlformats.org/drawingml/2006/wordprocessingDrawing" xmlns:w10="urn:schemas-microsoft-com:office:word" xmlns:w="http://schemas.openxmlformats.org/wordprocessingml/2006/main" xmlns:w14="http://schemas.microsoft.com/office/word/2010/wordml" xmlns:w15="http://schemas.microsoft.com/office/word/2012/wordml" xmlns:w16cid="http://schemas.microsoft.com/office/word/2016/wordml/cid" xmlns:w16se="http://schemas.microsoft.com/office/word/2015/wordml/symex" xmlns:wpg="http://schemas.microsoft.com/office/word/2010/wordprocessingGroup" xmlns:wpi="http://schemas.microsoft.com/office/word/2010/wordprocessingInk" xmlns:wne="http://schemas.microsoft.com/office/word/2006/wordml" xmlns:wps="http://schemas.microsoft.com/office/word/2010/wordprocessingShape" mc:Ignorable="w14 w15 w16se w16cid wp14">
-  <w15:person w15:author="Flack, Nathaniel W Capt USAF AETC AFIT/ENG">
-    <w15:presenceInfo w15:providerId="AD" w15:userId="S-1-5-21-1660827705-1073358324-288910612-141776"/>
+  <w15:person w15:author="Flack, Nathaniel Wesley">
+    <w15:presenceInfo w15:providerId="AD" w15:userId="S::nwflack@liberty.edu::54093220-fbeb-4eaf-8fb2-d51219d2f8e1"/>
   </w15:person>
 </w15:people>
 </file>
@@ -12029,7 +12623,7 @@
 </file>
 
 <file path=customXml/itemProps1.xml><?xml version="1.0" encoding="utf-8"?>
-<ds:datastoreItem xmlns:ds="http://schemas.openxmlformats.org/officeDocument/2006/customXml" ds:itemID="{0D046F7F-5799-D94D-BCE0-B513875731A1}">
+<ds:datastoreItem xmlns:ds="http://schemas.openxmlformats.org/officeDocument/2006/customXml" ds:itemID="{79EA9DFA-C089-5347-BA64-38CCD012F515}">
   <ds:schemaRefs>
     <ds:schemaRef ds:uri="http://schemas.openxmlformats.org/officeDocument/2006/bibliography"/>
   </ds:schemaRefs>

</xml_diff>